<commit_message>
Updatd to include hypatia Sans
</commit_message>
<xml_diff>
--- a/resumenov2018.docx
+++ b/resumenov2018.docx
@@ -6,10 +6,13 @@
       <w:pPr>
         <w:pStyle w:val="Body"/>
         <w:jc w:val="center"/>
-        <w:rPr/>
+        <w:rPr>
+          <w:rFonts w:ascii="Hypatia Sans Pro" w:hAnsi="Hypatia Sans Pro"/>
+        </w:rPr>
       </w:pPr>
       <w:r>
         <w:rPr>
+          <w:rFonts w:ascii="Hypatia Sans Pro" w:hAnsi="Hypatia Sans Pro"/>
           <w:b/>
           <w:bCs/>
           <w:sz w:val="36"/>
@@ -54,13 +57,13 @@
             </w:pPr>
             <w:r>
               <w:rPr>
-                <w:rFonts w:eastAsia="Arial Unicode MS" w:cs="Arial Unicode MS" w:ascii="Cambria" w:hAnsi="Cambria"/>
+                <w:rFonts w:eastAsia="Arial Unicode MS" w:cs="Arial Unicode MS" w:ascii="Hypatia Sans Pro" w:hAnsi="Hypatia Sans Pro"/>
               </w:rPr>
               <w:t xml:space="preserve">                </w:t>
             </w:r>
             <w:r>
               <w:rPr>
-                <w:rFonts w:eastAsia="Arial Unicode MS" w:cs="Arial Unicode MS" w:ascii="Cambria" w:hAnsi="Cambria"/>
+                <w:rFonts w:eastAsia="Arial Unicode MS" w:cs="Arial Unicode MS" w:ascii="Hypatia Sans Pro" w:hAnsi="Hypatia Sans Pro"/>
               </w:rPr>
               <w:t>Cary, NC 27513</w:t>
             </w:r>
@@ -82,7 +85,7 @@
             </w:pPr>
             <w:r>
               <w:rPr>
-                <w:rFonts w:eastAsia="Arial Unicode MS" w:cs="Arial Unicode MS" w:ascii="Cambria" w:hAnsi="Cambria"/>
+                <w:rFonts w:eastAsia="Arial Unicode MS" w:cs="Arial Unicode MS" w:ascii="Hypatia Sans Pro" w:hAnsi="Hypatia Sans Pro"/>
               </w:rPr>
               <w:t>919-648-2447</w:t>
             </w:r>
@@ -102,7 +105,7 @@
             </w:pPr>
             <w:r>
               <w:rPr>
-                <w:rFonts w:eastAsia="Arial Unicode MS" w:cs="Arial Unicode MS" w:ascii="Cambria" w:hAnsi="Cambria"/>
+                <w:rFonts w:eastAsia="Arial Unicode MS" w:cs="Arial Unicode MS" w:ascii="Hypatia Sans Pro" w:hAnsi="Hypatia Sans Pro"/>
               </w:rPr>
               <w:t xml:space="preserve"> </w:t>
             </w:r>
@@ -110,14 +113,14 @@
               <w:r>
                 <w:rPr>
                   <w:rStyle w:val="InternetLink"/>
-                  <w:rFonts w:eastAsia="Arial Unicode MS" w:cs="Arial Unicode MS" w:ascii="Cambria" w:hAnsi="Cambria"/>
+                  <w:rFonts w:eastAsia="Arial Unicode MS" w:cs="Arial Unicode MS" w:ascii="Hypatia Sans Pro" w:hAnsi="Hypatia Sans Pro"/>
                 </w:rPr>
                 <w:t>thomas.j.munn@icloud.com</w:t>
               </w:r>
             </w:hyperlink>
             <w:r>
               <w:rPr>
-                <w:rFonts w:eastAsia="Arial Unicode MS" w:cs="Arial Unicode MS" w:ascii="Cambria" w:hAnsi="Cambria"/>
+                <w:rFonts w:eastAsia="Arial Unicode MS" w:cs="Arial Unicode MS" w:ascii="Hypatia Sans Pro" w:hAnsi="Hypatia Sans Pro"/>
               </w:rPr>
               <w:t xml:space="preserve">     </w:t>
             </w:r>
@@ -134,81 +137,22 @@
         </w:tabs>
         <w:spacing w:before="144" w:after="0"/>
         <w:jc w:val="center"/>
-        <w:rPr/>
+        <w:rPr>
+          <w:rFonts w:ascii="Hypatia Sans Pro" w:hAnsi="Hypatia Sans Pro"/>
+        </w:rPr>
       </w:pPr>
       <w:r>
         <w:rPr>
+          <w:rFonts w:eastAsia="Arial Unicode MS" w:cs="Arial Unicode MS" w:ascii="Hypatia Sans Pro" w:hAnsi="Hypatia Sans Pro"/>
           <w:b/>
           <w:bCs/>
+          <w:i w:val="false"/>
+          <w:iCs w:val="false"/>
           <w:smallCaps/>
           <w:sz w:val="26"/>
           <w:szCs w:val="26"/>
         </w:rPr>
-        <w:t>P</w:t>
-      </w:r>
-      <w:r>
-        <w:rPr>
-          <w:b/>
-          <w:bCs/>
-          <w:smallCaps/>
-          <w:sz w:val="26"/>
-          <w:szCs w:val="26"/>
-          <w:lang w:val="en-US"/>
-        </w:rPr>
-        <w:t xml:space="preserve">rincipal  </w:t>
-      </w:r>
-      <w:r>
-        <w:rPr>
-          <w:b/>
-          <w:bCs/>
-          <w:smallCaps/>
-          <w:sz w:val="26"/>
-          <w:szCs w:val="26"/>
-          <w:lang w:val="en-US"/>
-        </w:rPr>
-        <w:t xml:space="preserve">Cloud  </w:t>
-      </w:r>
-      <w:r>
-        <w:rPr>
-          <w:b/>
-          <w:bCs/>
-          <w:smallCaps/>
-          <w:sz w:val="26"/>
-          <w:szCs w:val="26"/>
-          <w:lang w:val="en-US"/>
-        </w:rPr>
-        <w:t>Security</w:t>
-      </w:r>
-      <w:r>
-        <w:rPr>
-          <w:b/>
-          <w:bCs/>
-          <w:smallCaps/>
-          <w:sz w:val="26"/>
-          <w:szCs w:val="26"/>
-        </w:rPr>
-        <w:t xml:space="preserve"> </w:t>
-      </w:r>
-      <w:r>
-        <w:rPr>
-          <w:b/>
-          <w:bCs/>
-          <w:smallCaps/>
-          <w:sz w:val="26"/>
-          <w:szCs w:val="26"/>
-        </w:rPr>
-        <w:t>Engineer</w:t>
-      </w:r>
-      <w:r>
-        <w:rPr>
-          <w:rFonts w:eastAsia="Arial Unicode MS" w:cs="Arial Unicode MS" w:ascii="Arial Unicode MS" w:hAnsi="Arial Unicode MS"/>
-          <w:b w:val="false"/>
-          <w:bCs w:val="false"/>
-          <w:i w:val="false"/>
-          <w:iCs w:val="false"/>
-          <w:smallCaps/>
-        </w:rPr>
-        <w:br/>
+        <w:t>Cloud Security Architect</w:t>
       </w:r>
     </w:p>
     <w:p>
@@ -216,105 +160,119 @@
         <w:pStyle w:val="Body"/>
         <w:spacing w:before="0" w:after="0"/>
         <w:jc w:val="center"/>
-        <w:rPr/>
+        <w:rPr>
+          <w:rFonts w:ascii="Hypatia Sans Pro" w:hAnsi="Hypatia Sans Pro"/>
+        </w:rPr>
       </w:pPr>
       <w:r>
         <w:rPr>
-          <w:rFonts w:ascii="Garamond" w:hAnsi="Garamond"/>
+          <w:rFonts w:ascii="Hypatia Sans Pro" w:hAnsi="Hypatia Sans Pro"/>
           <w:i/>
           <w:iCs/>
           <w:sz w:val="26"/>
           <w:szCs w:val="26"/>
           <w:lang w:val="en-US"/>
         </w:rPr>
-        <w:t xml:space="preserve">Cloud Security, </w:t>
+        <w:t xml:space="preserve">Secure </w:t>
       </w:r>
       <w:r>
         <w:rPr>
-          <w:rFonts w:ascii="Garamond" w:hAnsi="Garamond"/>
+          <w:rFonts w:ascii="Hypatia Sans Pro" w:hAnsi="Hypatia Sans Pro"/>
           <w:i/>
           <w:iCs/>
           <w:sz w:val="26"/>
           <w:szCs w:val="26"/>
           <w:lang w:val="en-US"/>
         </w:rPr>
-        <w:t>Container Security</w:t>
+        <w:t>Micro-</w:t>
       </w:r>
       <w:r>
         <w:rPr>
-          <w:rFonts w:ascii="Garamond" w:hAnsi="Garamond"/>
+          <w:rFonts w:ascii="Hypatia Sans Pro" w:hAnsi="Hypatia Sans Pro"/>
           <w:i/>
           <w:iCs/>
           <w:sz w:val="26"/>
           <w:szCs w:val="26"/>
           <w:lang w:val="en-US"/>
         </w:rPr>
-        <w:t>, Analytics &amp; Compliance, IOT Design and Audit</w:t>
+        <w:t>S</w:t>
+      </w:r>
+      <w:r>
+        <w:rPr>
+          <w:rFonts w:ascii="Hypatia Sans Pro" w:hAnsi="Hypatia Sans Pro"/>
+          <w:i/>
+          <w:iCs/>
+          <w:sz w:val="26"/>
+          <w:szCs w:val="26"/>
+          <w:lang w:val="en-US"/>
+        </w:rPr>
+        <w:t>ervice</w:t>
+      </w:r>
+      <w:r>
+        <w:rPr>
+          <w:rFonts w:ascii="Hypatia Sans Pro" w:hAnsi="Hypatia Sans Pro"/>
+          <w:i/>
+          <w:iCs/>
+          <w:sz w:val="26"/>
+          <w:szCs w:val="26"/>
+          <w:lang w:val="en-US"/>
+        </w:rPr>
+        <w:t xml:space="preserve"> Ecosystems, IOT, Cloud </w:t>
+      </w:r>
+      <w:r>
+        <w:rPr>
+          <w:rFonts w:ascii="Hypatia Sans Pro" w:hAnsi="Hypatia Sans Pro"/>
+          <w:i/>
+          <w:iCs/>
+          <w:sz w:val="26"/>
+          <w:szCs w:val="26"/>
+          <w:lang w:val="en-US"/>
+        </w:rPr>
+        <w:t>Infrastructure</w:t>
       </w:r>
     </w:p>
     <w:p>
       <w:pPr>
         <w:pStyle w:val="Body"/>
         <w:spacing w:before="86" w:after="86"/>
-        <w:rPr/>
+        <w:rPr>
+          <w:rFonts w:ascii="Hypatia Sans Pro" w:hAnsi="Hypatia Sans Pro"/>
+        </w:rPr>
       </w:pPr>
       <w:r>
         <w:rPr>
+          <w:rFonts w:ascii="Hypatia Sans Pro" w:hAnsi="Hypatia Sans Pro"/>
           <w:lang w:val="en-US"/>
         </w:rPr>
         <w:t xml:space="preserve">I have helped companies attack modern </w:t>
       </w:r>
       <w:r>
         <w:rPr>
+          <w:rFonts w:ascii="Hypatia Sans Pro" w:hAnsi="Hypatia Sans Pro"/>
           <w:lang w:val="en-US"/>
         </w:rPr>
         <w:t xml:space="preserve">Kubernetes container </w:t>
       </w:r>
       <w:r>
         <w:rPr>
+          <w:rFonts w:ascii="Hypatia Sans Pro" w:hAnsi="Hypatia Sans Pro"/>
           <w:lang w:val="en-US"/>
         </w:rPr>
         <w:t xml:space="preserve"> problems in </w:t>
       </w:r>
       <w:r>
         <w:rPr>
+          <w:rFonts w:ascii="Hypatia Sans Pro" w:hAnsi="Hypatia Sans Pro"/>
           <w:lang w:val="en-US"/>
         </w:rPr>
         <w:t>AWS</w:t>
       </w:r>
       <w:r>
         <w:rPr>
+          <w:rFonts w:ascii="Hypatia Sans Pro" w:hAnsi="Hypatia Sans Pro"/>
           <w:lang w:val="en-US"/>
         </w:rPr>
-        <w:t xml:space="preserve">. I bring an out-of-the-box creative and technically sound perspective to my clients. I serve as their guide, explaining difficult technical problems clearly. I help them make the best choices based upon their needs. All </w:t>
-      </w:r>
-      <w:r>
-        <w:rPr>
-          <w:spacing w:val="-4"/>
-          <w:kern w:val="2"/>
-          <w:lang w:val="en-US"/>
-        </w:rPr>
-        <w:t>container technologies</w:t>
-      </w:r>
-      <w:r>
-        <w:rPr>
-          <w:lang w:val="en-US"/>
-        </w:rPr>
-        <w:t xml:space="preserve"> should be secure and safe. They should help businesses bring secure solutions to their clients. Customers</w:t>
-      </w:r>
-      <w:r>
-        <w:rPr/>
-        <w:t xml:space="preserve">’ </w:t>
-      </w:r>
-      <w:r>
-        <w:rPr>
-          <w:lang w:val="en-US"/>
-        </w:rPr>
-        <w:t>data needs to be private and still usable, within an increasingly complex international regulatory environment. I value an open mind, since it is the key to good relationships with my colleagues and clients.</w:t>
-      </w:r>
-      <w:r>
-        <w:rPr/>
-        <w:t xml:space="preserve"> </w:t>
+        <w:t xml:space="preserve">. I bring an out-of-the-box creative and technically sound perspective to my clients. I serve as their guide, explaining difficult technical problems clearly. I help them make the best choices based upon their needs. </w:t>
       </w:r>
     </w:p>
     <w:p>
@@ -328,6 +286,7 @@
       </w:pPr>
       <w:r>
         <w:rPr>
+          <w:rFonts w:ascii="Hypatia Sans Pro" w:hAnsi="Hypatia Sans Pro"/>
           <w:b/>
           <w:bCs/>
           <w:i/>
@@ -402,7 +361,7 @@
             </w:pPr>
             <w:r>
               <w:rPr>
-                <w:rFonts w:eastAsia="Arial Unicode MS" w:cs="Arial Unicode MS" w:ascii="EB Garamond" w:hAnsi="EB Garamond"/>
+                <w:rFonts w:eastAsia="Arial Unicode MS" w:cs="Arial Unicode MS" w:ascii="Hypatia Sans Pro" w:hAnsi="Hypatia Sans Pro"/>
                 <w:b w:val="false"/>
                 <w:bCs w:val="false"/>
                 <w:i/>
@@ -445,11 +404,13 @@
               <w:spacing w:lineRule="auto" w:line="240" w:before="20" w:after="100"/>
               <w:ind w:left="1349" w:right="0" w:hanging="0"/>
               <w:jc w:val="left"/>
-              <w:rPr/>
+              <w:rPr>
+                <w:rFonts w:ascii="Hypatia Sans Pro" w:hAnsi="Hypatia Sans Pro"/>
+              </w:rPr>
             </w:pPr>
             <w:r>
               <w:rPr>
-                <w:rFonts w:eastAsia="Arial Unicode MS" w:cs="Arial Unicode MS" w:ascii="EB Garamond" w:hAnsi="EB Garamond"/>
+                <w:rFonts w:eastAsia="Arial Unicode MS" w:cs="Arial Unicode MS" w:ascii="Hypatia Sans Pro" w:hAnsi="Hypatia Sans Pro"/>
                 <w:b w:val="false"/>
                 <w:bCs w:val="false"/>
                 <w:i/>
@@ -488,39 +449,21 @@
               <w:pStyle w:val="Body"/>
               <w:numPr>
                 <w:ilvl w:val="0"/>
-                <w:numId w:val="1"/>
+                <w:numId w:val="2"/>
               </w:numPr>
               <w:spacing w:before="20" w:after="100"/>
               <w:rPr>
-                <w:rFonts w:ascii="EB Garamond" w:hAnsi="EB Garamond"/>
+                <w:rFonts w:ascii="Hypatia Sans Pro" w:hAnsi="Hypatia Sans Pro"/>
               </w:rPr>
             </w:pPr>
             <w:r>
               <w:rPr>
-                <w:rFonts w:ascii="EB Garamond" w:hAnsi="EB Garamond"/>
+                <w:rFonts w:ascii="Hypatia Sans Pro" w:hAnsi="Hypatia Sans Pro"/>
                 <w:color w:val="333333"/>
                 <w:u w:val="none" w:color="333333"/>
                 <w:lang w:val="en-US"/>
               </w:rPr>
-              <w:t xml:space="preserve">Analyzing  risk tolerance vs cost in IOT  </w:t>
-            </w:r>
-            <w:r>
-              <w:rPr>
-                <w:rFonts w:ascii="EB Garamond" w:hAnsi="EB Garamond"/>
-                <w:color w:val="333333"/>
-                <w:u w:val="none" w:color="333333"/>
-                <w:lang w:val="en-US"/>
-              </w:rPr>
-              <w:t xml:space="preserve">and Container </w:t>
-            </w:r>
-            <w:r>
-              <w:rPr>
-                <w:rFonts w:ascii="EB Garamond" w:hAnsi="EB Garamond"/>
-                <w:color w:val="333333"/>
-                <w:u w:val="none" w:color="333333"/>
-                <w:lang w:val="en-US"/>
-              </w:rPr>
-              <w:t>solutions</w:t>
+              <w:t>Compliance and  Audit</w:t>
             </w:r>
           </w:p>
           <w:p>
@@ -528,61 +471,19 @@
               <w:pStyle w:val="Body"/>
               <w:numPr>
                 <w:ilvl w:val="0"/>
-                <w:numId w:val="1"/>
+                <w:numId w:val="2"/>
               </w:numPr>
               <w:bidi w:val="0"/>
               <w:spacing w:before="20" w:after="100"/>
               <w:ind w:left="422" w:right="0" w:hanging="422"/>
               <w:jc w:val="left"/>
-              <w:rPr/>
+              <w:rPr>
+                <w:rFonts w:ascii="Hypatia Sans Pro" w:hAnsi="Hypatia Sans Pro"/>
+              </w:rPr>
             </w:pPr>
             <w:r>
               <w:rPr>
-                <w:rFonts w:ascii="EB Garamond" w:hAnsi="EB Garamond"/>
-                <w:color w:val="333333"/>
-                <w:u w:val="none" w:color="333333"/>
-                <w:lang w:val="en-US"/>
-              </w:rPr>
-              <w:t>Imparting innovative SecDevOps culture</w:t>
-            </w:r>
-          </w:p>
-          <w:p>
-            <w:pPr>
-              <w:pStyle w:val="Body"/>
-              <w:numPr>
-                <w:ilvl w:val="0"/>
-                <w:numId w:val="1"/>
-              </w:numPr>
-              <w:bidi w:val="0"/>
-              <w:spacing w:before="20" w:after="100"/>
-              <w:ind w:left="422" w:right="0" w:hanging="422"/>
-              <w:jc w:val="left"/>
-              <w:rPr/>
-            </w:pPr>
-            <w:r>
-              <w:rPr>
-                <w:rFonts w:ascii="EB Garamond" w:hAnsi="EB Garamond"/>
-                <w:lang w:val="en-US"/>
-              </w:rPr>
-              <w:t>Solving tough security problems unconventionally</w:t>
-            </w:r>
-          </w:p>
-          <w:p>
-            <w:pPr>
-              <w:pStyle w:val="Body"/>
-              <w:numPr>
-                <w:ilvl w:val="0"/>
-                <w:numId w:val="1"/>
-              </w:numPr>
-              <w:bidi w:val="0"/>
-              <w:spacing w:before="20" w:after="100"/>
-              <w:ind w:left="422" w:right="0" w:hanging="422"/>
-              <w:jc w:val="left"/>
-              <w:rPr/>
-            </w:pPr>
-            <w:r>
-              <w:rPr>
-                <w:rFonts w:ascii="EB Garamond" w:hAnsi="EB Garamond"/>
+                <w:rFonts w:ascii="Hypatia Sans Pro" w:hAnsi="Hypatia Sans Pro"/>
                 <w:color w:val="333333"/>
                 <w:sz w:val="20"/>
                 <w:szCs w:val="20"/>
@@ -590,7 +491,19 @@
                 <w:shd w:fill="FFFFFF" w:val="clear"/>
                 <w:lang w:val="en-US"/>
               </w:rPr>
-              <w:t>Forensics &amp; Incident Response</w:t>
+              <w:t xml:space="preserve">Cyber </w:t>
+            </w:r>
+            <w:r>
+              <w:rPr>
+                <w:rFonts w:ascii="Hypatia Sans Pro" w:hAnsi="Hypatia Sans Pro"/>
+                <w:color w:val="333333"/>
+                <w:sz w:val="20"/>
+                <w:szCs w:val="20"/>
+                <w:u w:val="none" w:color="333333"/>
+                <w:shd w:fill="FFFFFF" w:val="clear"/>
+                <w:lang w:val="en-US"/>
+              </w:rPr>
+              <w:t>Forensics</w:t>
             </w:r>
           </w:p>
         </w:tc>
@@ -605,24 +518,33 @@
               <w:pStyle w:val="Body"/>
               <w:numPr>
                 <w:ilvl w:val="0"/>
-                <w:numId w:val="2"/>
+                <w:numId w:val="3"/>
               </w:numPr>
               <w:spacing w:before="20" w:after="100"/>
-              <w:rPr/>
+              <w:rPr>
+                <w:rFonts w:ascii="Hypatia Sans Pro" w:hAnsi="Hypatia Sans Pro"/>
+              </w:rPr>
             </w:pPr>
             <w:r>
               <w:rPr>
-                <w:rFonts w:ascii="EB Garamond" w:hAnsi="EB Garamond"/>
+                <w:rFonts w:ascii="Hypatia Sans Pro" w:hAnsi="Hypatia Sans Pro"/>
                 <w:lang w:val="en-US"/>
               </w:rPr>
-              <w:t xml:space="preserve">Secure  </w:t>
+              <w:t>S</w:t>
             </w:r>
             <w:r>
               <w:rPr>
-                <w:rFonts w:ascii="EB Garamond" w:hAnsi="EB Garamond"/>
+                <w:rFonts w:ascii="Hypatia Sans Pro" w:hAnsi="Hypatia Sans Pro"/>
                 <w:lang w:val="en-US"/>
               </w:rPr>
-              <w:t>Pipeline and Container designs</w:t>
+              <w:t xml:space="preserve">ecure </w:t>
+            </w:r>
+            <w:r>
+              <w:rPr>
+                <w:rFonts w:ascii="Hypatia Sans Pro" w:hAnsi="Hypatia Sans Pro"/>
+                <w:lang w:val="en-US"/>
+              </w:rPr>
+              <w:t>Micro-Services</w:t>
             </w:r>
           </w:p>
           <w:p>
@@ -630,86 +552,33 @@
               <w:pStyle w:val="Body"/>
               <w:numPr>
                 <w:ilvl w:val="0"/>
-                <w:numId w:val="2"/>
+                <w:numId w:val="3"/>
               </w:numPr>
               <w:bidi w:val="0"/>
               <w:spacing w:before="20" w:after="100"/>
               <w:ind w:left="513" w:right="0" w:hanging="450"/>
               <w:jc w:val="left"/>
-              <w:rPr/>
+              <w:rPr>
+                <w:rFonts w:ascii="Hypatia Sans Pro" w:hAnsi="Hypatia Sans Pro"/>
+              </w:rPr>
             </w:pPr>
             <w:r>
               <w:rPr>
-                <w:rFonts w:ascii="EB Garamond" w:hAnsi="EB Garamond"/>
+                <w:rFonts w:ascii="Hypatia Sans Pro" w:hAnsi="Hypatia Sans Pro"/>
                 <w:sz w:val="20"/>
                 <w:szCs w:val="20"/>
                 <w:lang w:val="en-US"/>
               </w:rPr>
-              <w:t>Sensible PKI / Usable PKI Solutions</w:t>
+              <w:t xml:space="preserve">IOT Security </w:t>
             </w:r>
-          </w:p>
-          <w:p>
-            <w:pPr>
-              <w:pStyle w:val="Body"/>
-              <w:numPr>
-                <w:ilvl w:val="0"/>
-                <w:numId w:val="2"/>
-              </w:numPr>
-              <w:bidi w:val="0"/>
-              <w:spacing w:before="20" w:after="100"/>
-              <w:ind w:left="513" w:right="0" w:hanging="450"/>
-              <w:jc w:val="left"/>
-              <w:rPr/>
-            </w:pPr>
             <w:r>
               <w:rPr>
-                <w:rFonts w:ascii="EB Garamond" w:hAnsi="EB Garamond"/>
+                <w:rFonts w:ascii="Hypatia Sans Pro" w:hAnsi="Hypatia Sans Pro"/>
                 <w:sz w:val="20"/>
                 <w:szCs w:val="20"/>
                 <w:lang w:val="en-US"/>
               </w:rPr>
-              <w:t>Creatively balancing security vs utility</w:t>
-            </w:r>
-          </w:p>
-          <w:p>
-            <w:pPr>
-              <w:pStyle w:val="Body"/>
-              <w:numPr>
-                <w:ilvl w:val="0"/>
-                <w:numId w:val="2"/>
-              </w:numPr>
-              <w:bidi w:val="0"/>
-              <w:spacing w:before="20" w:after="100"/>
-              <w:ind w:left="513" w:right="0" w:hanging="450"/>
-              <w:jc w:val="left"/>
-              <w:rPr/>
-            </w:pPr>
-            <w:r>
-              <w:rPr>
-                <w:rFonts w:ascii="EB Garamond" w:hAnsi="EB Garamond"/>
-                <w:sz w:val="20"/>
-                <w:szCs w:val="20"/>
-                <w:lang w:val="en-US"/>
-              </w:rPr>
-              <w:t xml:space="preserve">Vendor agnostic </w:t>
-            </w:r>
-            <w:r>
-              <w:rPr>
-                <w:rFonts w:ascii="EB Garamond" w:hAnsi="EB Garamond"/>
-                <w:sz w:val="20"/>
-                <w:szCs w:val="20"/>
-                <w:lang w:val="en-US"/>
-              </w:rPr>
-              <w:t xml:space="preserve">Kubernetes and Docker </w:t>
-            </w:r>
-            <w:r>
-              <w:rPr>
-                <w:rFonts w:ascii="EB Garamond" w:hAnsi="EB Garamond"/>
-                <w:sz w:val="20"/>
-                <w:szCs w:val="20"/>
-                <w:lang w:val="en-US"/>
-              </w:rPr>
-              <w:t xml:space="preserve"> solutions </w:t>
+              <w:t>Architecture</w:t>
             </w:r>
           </w:p>
         </w:tc>
@@ -725,6 +594,7 @@
       </w:pPr>
       <w:r>
         <w:rPr>
+          <w:rFonts w:ascii="Hypatia Sans Pro" w:hAnsi="Hypatia Sans Pro"/>
           <w:b/>
           <w:bCs/>
           <w:i/>
@@ -745,17 +615,19 @@
         <w:pStyle w:val="Body"/>
         <w:numPr>
           <w:ilvl w:val="0"/>
-          <w:numId w:val="3"/>
+          <w:numId w:val="4"/>
         </w:numPr>
         <w:bidi w:val="0"/>
         <w:spacing w:lineRule="auto" w:line="240" w:before="20" w:after="100"/>
         <w:ind w:left="414" w:right="0" w:hanging="324"/>
         <w:jc w:val="left"/>
-        <w:rPr/>
+        <w:rPr>
+          <w:rFonts w:ascii="Hypatia Sans Pro" w:hAnsi="Hypatia Sans Pro"/>
+        </w:rPr>
       </w:pPr>
       <w:r>
         <w:rPr>
-          <w:rFonts w:ascii="EB Garamond 08 Regular" w:hAnsi="EB Garamond 08 Regular"/>
+          <w:rFonts w:ascii="Hypatia Sans Pro" w:hAnsi="Hypatia Sans Pro"/>
           <w:sz w:val="20"/>
           <w:szCs w:val="20"/>
           <w:lang w:val="en-US"/>
@@ -764,7 +636,7 @@
       </w:r>
       <w:r>
         <w:rPr>
-          <w:rFonts w:ascii="EB Garamond 08 Regular" w:hAnsi="EB Garamond 08 Regular"/>
+          <w:rFonts w:ascii="Hypatia Sans Pro" w:hAnsi="Hypatia Sans Pro"/>
           <w:sz w:val="20"/>
           <w:szCs w:val="20"/>
           <w:lang w:val="en-US"/>
@@ -773,7 +645,7 @@
       </w:r>
       <w:r>
         <w:rPr>
-          <w:rFonts w:ascii="EB Garamond 08 Regular" w:hAnsi="EB Garamond 08 Regular"/>
+          <w:rFonts w:ascii="Hypatia Sans Pro" w:hAnsi="Hypatia Sans Pro"/>
           <w:sz w:val="20"/>
           <w:szCs w:val="20"/>
           <w:lang w:val="en-US"/>
@@ -782,7 +654,7 @@
       </w:r>
       <w:r>
         <w:rPr>
-          <w:rFonts w:ascii="EB Garamond 08 Regular" w:hAnsi="EB Garamond 08 Regular"/>
+          <w:rFonts w:ascii="Hypatia Sans Pro" w:hAnsi="Hypatia Sans Pro"/>
           <w:sz w:val="20"/>
           <w:szCs w:val="20"/>
           <w:lang w:val="en-US"/>
@@ -795,35 +667,37 @@
         <w:pStyle w:val="Body"/>
         <w:numPr>
           <w:ilvl w:val="0"/>
-          <w:numId w:val="3"/>
+          <w:numId w:val="4"/>
         </w:numPr>
         <w:spacing w:lineRule="auto" w:line="240" w:before="20" w:after="100"/>
-        <w:rPr/>
+        <w:rPr>
+          <w:rFonts w:ascii="Hypatia Sans Pro" w:hAnsi="Hypatia Sans Pro"/>
+        </w:rPr>
       </w:pPr>
       <w:r>
         <w:rPr>
-          <w:rFonts w:ascii="EB Garamond 08 Regular" w:hAnsi="EB Garamond 08 Regular"/>
+          <w:rFonts w:ascii="Hypatia Sans Pro" w:hAnsi="Hypatia Sans Pro"/>
           <w:lang w:val="en-US"/>
         </w:rPr>
         <w:t xml:space="preserve">Cloud Technology: </w:t>
       </w:r>
       <w:r>
         <w:rPr>
-          <w:rFonts w:ascii="EB Garamond 08 Regular" w:hAnsi="EB Garamond 08 Regular"/>
+          <w:rFonts w:ascii="Hypatia Sans Pro" w:hAnsi="Hypatia Sans Pro"/>
           <w:lang w:val="en-US"/>
         </w:rPr>
         <w:t xml:space="preserve">Amazon Web Services, </w:t>
       </w:r>
       <w:r>
         <w:rPr>
-          <w:rFonts w:ascii="EB Garamond 08 Regular" w:hAnsi="EB Garamond 08 Regular"/>
+          <w:rFonts w:ascii="Hypatia Sans Pro" w:hAnsi="Hypatia Sans Pro"/>
           <w:lang w:val="en-US"/>
         </w:rPr>
         <w:t xml:space="preserve">Azure Ad infrastructure, Azure Sphere,  Kubernetes, Docker, Prometheus, Vagrant, ElasticSearch, Kibana, </w:t>
       </w:r>
       <w:r>
         <w:rPr>
-          <w:rFonts w:ascii="EB Garamond 08 Regular" w:hAnsi="EB Garamond 08 Regular"/>
+          <w:rFonts w:ascii="Hypatia Sans Pro" w:hAnsi="Hypatia Sans Pro"/>
           <w:lang w:val="en-US"/>
         </w:rPr>
         <w:t>Notary, Kubernetes</w:t>
@@ -834,7 +708,7 @@
         <w:pStyle w:val="Body"/>
         <w:numPr>
           <w:ilvl w:val="0"/>
-          <w:numId w:val="3"/>
+          <w:numId w:val="4"/>
         </w:numPr>
         <w:bidi w:val="0"/>
         <w:spacing w:lineRule="auto" w:line="240" w:before="20" w:after="100"/>
@@ -848,7 +722,7 @@
       </w:pPr>
       <w:r>
         <w:rPr>
-          <w:rFonts w:ascii="EB Garamond 08 Regular" w:hAnsi="EB Garamond 08 Regular"/>
+          <w:rFonts w:ascii="Hypatia Sans Pro" w:hAnsi="Hypatia Sans Pro"/>
           <w:sz w:val="20"/>
           <w:szCs w:val="20"/>
           <w:lang w:val="en-US"/>
@@ -861,24 +735,47 @@
         <w:pStyle w:val="Body"/>
         <w:numPr>
           <w:ilvl w:val="0"/>
-          <w:numId w:val="3"/>
+          <w:numId w:val="4"/>
         </w:numPr>
         <w:spacing w:lineRule="auto" w:line="240" w:before="14" w:after="144"/>
-        <w:rPr/>
+        <w:rPr>
+          <w:rFonts w:ascii="Hypatia Sans Pro" w:hAnsi="Hypatia Sans Pro"/>
+        </w:rPr>
       </w:pPr>
       <w:r>
         <w:rPr>
-          <w:rFonts w:ascii="EB Garamond 08 Regular" w:hAnsi="EB Garamond 08 Regular"/>
+          <w:rFonts w:ascii="Hypatia Sans Pro" w:hAnsi="Hypatia Sans Pro"/>
           <w:lang w:val="en-US"/>
         </w:rPr>
         <w:t xml:space="preserve">Technologies: Ansible, Palo Alto,  Gitlab, OpenScap,  Azure Sphere, Active Directory 2fa,  PrimeKey PKI appliance, TrustZone, TPM 2.0, Intel TXT,  Selinux, Secure Boot, Trusted Boot, Artifactory, </w:t>
       </w:r>
       <w:r>
         <w:rPr>
-          <w:rFonts w:ascii="EB Garamond 08 Regular" w:hAnsi="EB Garamond 08 Regular"/>
+          <w:rFonts w:ascii="Hypatia Sans Pro" w:hAnsi="Hypatia Sans Pro"/>
           <w:lang w:val="en-US"/>
         </w:rPr>
-        <w:t>TerraForm, Imperva Waf, F5 ASM Waf</w:t>
+        <w:t>TerraForm, Imperva W</w:t>
+      </w:r>
+      <w:r>
+        <w:rPr>
+          <w:rFonts w:ascii="Hypatia Sans Pro" w:hAnsi="Hypatia Sans Pro"/>
+          <w:lang w:val="en-US"/>
+        </w:rPr>
+        <w:t>AF</w:t>
+      </w:r>
+      <w:r>
+        <w:rPr>
+          <w:rFonts w:ascii="Hypatia Sans Pro" w:hAnsi="Hypatia Sans Pro"/>
+          <w:lang w:val="en-US"/>
+        </w:rPr>
+        <w:t>, F5 ASM W</w:t>
+      </w:r>
+      <w:r>
+        <w:rPr>
+          <w:rFonts w:ascii="Hypatia Sans Pro" w:hAnsi="Hypatia Sans Pro"/>
+          <w:lang w:val="en-US"/>
+        </w:rPr>
+        <w:t>AF</w:t>
       </w:r>
     </w:p>
     <w:p>
@@ -891,6 +788,7 @@
       </w:pPr>
       <w:r>
         <w:rPr>
+          <w:rFonts w:ascii="Hypatia Sans Pro" w:hAnsi="Hypatia Sans Pro"/>
           <w:b/>
           <w:bCs/>
           <w:i/>
@@ -908,10 +806,13 @@
       <w:pPr>
         <w:pStyle w:val="Body"/>
         <w:spacing w:before="58" w:after="58"/>
-        <w:rPr/>
+        <w:rPr>
+          <w:rFonts w:ascii="Hypatia Sans Pro" w:hAnsi="Hypatia Sans Pro"/>
+        </w:rPr>
       </w:pPr>
       <w:r>
         <w:rPr>
+          <w:rFonts w:ascii="Hypatia Sans Pro" w:hAnsi="Hypatia Sans Pro"/>
           <w:b/>
           <w:bCs/>
           <w:color w:val="000000"/>
@@ -925,6 +826,7 @@
       </w:r>
       <w:r>
         <w:rPr>
+          <w:rFonts w:ascii="Hypatia Sans Pro" w:hAnsi="Hypatia Sans Pro"/>
           <w:b/>
           <w:bCs/>
           <w:color w:val="000000"/>
@@ -943,6 +845,7 @@
       </w:r>
       <w:r>
         <w:rPr>
+          <w:rFonts w:ascii="Hypatia Sans Pro" w:hAnsi="Hypatia Sans Pro"/>
           <w:b/>
           <w:bCs/>
           <w:color w:val="000000"/>
@@ -959,10 +862,13 @@
       <w:pPr>
         <w:pStyle w:val="Body"/>
         <w:spacing w:before="58" w:after="58"/>
-        <w:rPr/>
+        <w:rPr>
+          <w:rFonts w:ascii="Hypatia Sans Pro" w:hAnsi="Hypatia Sans Pro"/>
+        </w:rPr>
       </w:pPr>
       <w:r>
         <w:rPr>
+          <w:rFonts w:ascii="Hypatia Sans Pro" w:hAnsi="Hypatia Sans Pro"/>
           <w:b/>
           <w:bCs/>
           <w:i/>
@@ -978,6 +884,7 @@
       </w:r>
       <w:r>
         <w:rPr>
+          <w:rFonts w:ascii="Hypatia Sans Pro" w:hAnsi="Hypatia Sans Pro"/>
           <w:b/>
           <w:bCs/>
           <w:color w:val="000000"/>
@@ -991,6 +898,7 @@
       </w:r>
       <w:r>
         <w:rPr>
+          <w:rFonts w:ascii="Hypatia Sans Pro" w:hAnsi="Hypatia Sans Pro"/>
           <w:b/>
           <w:bCs/>
           <w:sz w:val="18"/>
@@ -1000,7 +908,7 @@
       </w:r>
       <w:r>
         <w:rPr>
-          <w:rFonts w:eastAsia="Arial Unicode MS" w:cs="Arial Unicode MS" w:ascii="Arial Unicode MS" w:hAnsi="Arial Unicode MS"/>
+          <w:rFonts w:eastAsia="Arial Unicode MS" w:cs="Arial Unicode MS" w:ascii="Hypatia Sans Pro" w:hAnsi="Hypatia Sans Pro"/>
           <w:b w:val="false"/>
           <w:bCs w:val="false"/>
           <w:i w:val="false"/>
@@ -1010,7 +918,7 @@
       </w:r>
       <w:r>
         <w:rPr>
-          <w:rFonts w:eastAsia="Arial Unicode MS" w:cs="Arial Unicode MS" w:ascii="Arial Unicode MS" w:hAnsi="Arial Unicode MS"/>
+          <w:rFonts w:eastAsia="Arial Unicode MS" w:cs="Arial Unicode MS" w:ascii="Hypatia Sans Pro" w:hAnsi="Hypatia Sans Pro"/>
           <w:b w:val="false"/>
           <w:bCs w:val="false"/>
           <w:i w:val="false"/>
@@ -1020,18 +928,21 @@
       </w:r>
       <w:r>
         <w:rPr>
+          <w:rFonts w:ascii="Hypatia Sans Pro" w:hAnsi="Hypatia Sans Pro"/>
           <w:lang w:val="en-US"/>
         </w:rPr>
         <w:t>ecured Amazon Web Services accounts for meter billing applications.</w:t>
       </w:r>
       <w:r>
         <w:rPr>
+          <w:rFonts w:ascii="Hypatia Sans Pro" w:hAnsi="Hypatia Sans Pro"/>
           <w:lang w:val="en-US"/>
         </w:rPr>
         <w:t xml:space="preserve"> This included </w:t>
       </w:r>
       <w:r>
         <w:rPr>
+          <w:rFonts w:ascii="Hypatia Sans Pro" w:hAnsi="Hypatia Sans Pro"/>
           <w:lang w:val="en-US"/>
         </w:rPr>
         <w:t>installing twistlock, performing network analysis, developing secure VPN / management domain, developing secure container pipeline, as well as advising on GDPR compliance.</w:t>
@@ -1042,10 +953,13 @@
         <w:pStyle w:val="Body"/>
         <w:spacing w:before="100" w:after="100"/>
         <w:ind w:left="1080" w:right="0" w:hanging="1080"/>
-        <w:rPr/>
+        <w:rPr>
+          <w:rFonts w:ascii="Hypatia Sans Pro" w:hAnsi="Hypatia Sans Pro"/>
+        </w:rPr>
       </w:pPr>
       <w:r>
         <w:rPr>
+          <w:rFonts w:ascii="Hypatia Sans Pro" w:hAnsi="Hypatia Sans Pro"/>
           <w:i/>
           <w:iCs/>
           <w:lang w:val="en-US"/>
@@ -1058,23 +972,24 @@
         <w:pStyle w:val="Body"/>
         <w:numPr>
           <w:ilvl w:val="0"/>
-          <w:numId w:val="4"/>
+          <w:numId w:val="5"/>
         </w:numPr>
         <w:bidi w:val="0"/>
         <w:spacing w:before="144" w:after="144"/>
         <w:ind w:left="753" w:right="0" w:hanging="393"/>
         <w:jc w:val="left"/>
         <w:rPr>
-          <w:b/>
-          <w:b/>
-          <w:bCs/>
+          <w:rFonts w:ascii="Hypatia Sans Pro" w:hAnsi="Hypatia Sans Pro"/>
+          <w:b w:val="false"/>
+          <w:b w:val="false"/>
+          <w:bCs w:val="false"/>
         </w:rPr>
       </w:pPr>
       <w:r>
         <w:rPr>
-          <w:rFonts w:ascii="EB Garamond 08 Regular" w:hAnsi="EB Garamond 08 Regular"/>
-          <w:b/>
-          <w:bCs/>
+          <w:rFonts w:ascii="Hypatia Sans Pro" w:hAnsi="Hypatia Sans Pro"/>
+          <w:b w:val="false"/>
+          <w:bCs w:val="false"/>
           <w:lang w:val="en-US"/>
         </w:rPr>
         <w:t>Installed and configured a twistlock secure pipeline for container management and trust provenance within a Kubernetes cluster. This enabled my client to see at a glance which container images had vulnerabilities, and how to remediate them. It also integrated with the Jenkins pipeline to scan images are they came off the pipeline. I helped them to achieve a complete vulnerability life-cycle.</w:t>
@@ -1085,17 +1000,19 @@
         <w:pStyle w:val="Body"/>
         <w:numPr>
           <w:ilvl w:val="0"/>
-          <w:numId w:val="5"/>
+          <w:numId w:val="6"/>
         </w:numPr>
         <w:bidi w:val="0"/>
         <w:spacing w:lineRule="auto" w:line="259" w:before="144" w:after="0"/>
         <w:ind w:left="753" w:right="0" w:hanging="393"/>
         <w:jc w:val="left"/>
-        <w:rPr/>
+        <w:rPr>
+          <w:rFonts w:ascii="Hypatia Sans Pro" w:hAnsi="Hypatia Sans Pro"/>
+        </w:rPr>
       </w:pPr>
       <w:r>
         <w:rPr>
-          <w:rFonts w:eastAsia="Arial Unicode MS" w:cs="Arial Unicode MS" w:ascii="EB Garamond 08 Regular" w:hAnsi="EB Garamond 08 Regular"/>
+          <w:rFonts w:eastAsia="Arial Unicode MS" w:cs="Arial Unicode MS" w:ascii="Hypatia Sans Pro" w:hAnsi="Hypatia Sans Pro"/>
           <w:b w:val="false"/>
           <w:bCs w:val="false"/>
           <w:i w:val="false"/>
@@ -1129,17 +1046,19 @@
         <w:pStyle w:val="Body"/>
         <w:numPr>
           <w:ilvl w:val="0"/>
-          <w:numId w:val="5"/>
+          <w:numId w:val="6"/>
         </w:numPr>
         <w:bidi w:val="0"/>
         <w:spacing w:lineRule="auto" w:line="259" w:before="144" w:after="0"/>
         <w:ind w:left="753" w:right="0" w:hanging="393"/>
         <w:jc w:val="left"/>
-        <w:rPr/>
+        <w:rPr>
+          <w:rFonts w:ascii="Hypatia Sans Pro" w:hAnsi="Hypatia Sans Pro"/>
+        </w:rPr>
       </w:pPr>
       <w:r>
         <w:rPr>
-          <w:rFonts w:eastAsia="Arial Unicode MS" w:cs="Arial Unicode MS" w:ascii="EB Garamond 08 Regular" w:hAnsi="EB Garamond 08 Regular"/>
+          <w:rFonts w:eastAsia="Arial Unicode MS" w:cs="Arial Unicode MS" w:ascii="Hypatia Sans Pro" w:hAnsi="Hypatia Sans Pro"/>
           <w:b w:val="false"/>
           <w:bCs w:val="false"/>
           <w:i w:val="false"/>
@@ -1169,7 +1088,7 @@
       </w:r>
       <w:r>
         <w:rPr>
-          <w:rFonts w:eastAsia="Arial Unicode MS" w:cs="Arial Unicode MS" w:ascii="EB Garamond 08 Regular" w:hAnsi="EB Garamond 08 Regular"/>
+          <w:rFonts w:eastAsia="Arial Unicode MS" w:cs="Arial Unicode MS" w:ascii="Hypatia Sans Pro" w:hAnsi="Hypatia Sans Pro"/>
           <w:b w:val="false"/>
           <w:bCs w:val="false"/>
           <w:i w:val="false"/>
@@ -1215,7 +1134,9 @@
         </w:rPr>
       </w:pPr>
       <w:r>
-        <w:rPr/>
+        <w:rPr>
+          <w:rFonts w:ascii="Hypatia Sans Pro" w:hAnsi="Hypatia Sans Pro"/>
+        </w:rPr>
       </w:r>
       <w:r>
         <w:br w:type="page"/>
@@ -1225,11 +1146,14 @@
       <w:pPr>
         <w:pStyle w:val="Body"/>
         <w:spacing w:before="58" w:after="58"/>
-        <w:rPr/>
+        <w:rPr>
+          <w:rFonts w:ascii="Hypatia Sans Pro" w:hAnsi="Hypatia Sans Pro"/>
+        </w:rPr>
       </w:pPr>
       <w:bookmarkStart w:id="0" w:name="__DdeLink__148_1927819134"/>
       <w:r>
         <w:rPr>
+          <w:rFonts w:ascii="Hypatia Sans Pro" w:hAnsi="Hypatia Sans Pro"/>
           <w:b/>
           <w:bCs/>
           <w:color w:val="000000"/>
@@ -1251,10 +1175,13 @@
       <w:pPr>
         <w:pStyle w:val="Body"/>
         <w:spacing w:before="58" w:after="58"/>
-        <w:rPr/>
+        <w:rPr>
+          <w:rFonts w:ascii="Hypatia Sans Pro" w:hAnsi="Hypatia Sans Pro"/>
+        </w:rPr>
       </w:pPr>
       <w:r>
         <w:rPr>
+          <w:rFonts w:ascii="Hypatia Sans Pro" w:hAnsi="Hypatia Sans Pro"/>
           <w:b/>
           <w:bCs/>
           <w:i/>
@@ -1270,6 +1197,7 @@
       </w:r>
       <w:r>
         <w:rPr>
+          <w:rFonts w:ascii="Hypatia Sans Pro" w:hAnsi="Hypatia Sans Pro"/>
           <w:b/>
           <w:bCs/>
           <w:color w:val="000000"/>
@@ -1283,6 +1211,7 @@
       </w:r>
       <w:r>
         <w:rPr>
+          <w:rFonts w:ascii="Hypatia Sans Pro" w:hAnsi="Hypatia Sans Pro"/>
           <w:b/>
           <w:bCs/>
           <w:sz w:val="18"/>
@@ -1292,7 +1221,7 @@
       </w:r>
       <w:r>
         <w:rPr>
-          <w:rFonts w:eastAsia="Arial Unicode MS" w:cs="Arial Unicode MS" w:ascii="Arial Unicode MS" w:hAnsi="Arial Unicode MS"/>
+          <w:rFonts w:eastAsia="Arial Unicode MS" w:cs="Arial Unicode MS" w:ascii="Hypatia Sans Pro" w:hAnsi="Hypatia Sans Pro"/>
           <w:b w:val="false"/>
           <w:bCs w:val="false"/>
           <w:i w:val="false"/>
@@ -1302,6 +1231,7 @@
       </w:r>
       <w:r>
         <w:rPr>
+          <w:rFonts w:ascii="Hypatia Sans Pro" w:hAnsi="Hypatia Sans Pro"/>
           <w:lang w:val="en-US"/>
         </w:rPr>
         <w:t>Develop new IOT security product. This included cloud, on-prem, and device security. Also developed secure development pipeline for device and cloud asset updating, and developed a signed OpenWrt image for final release to manufacturing. Evaluated multiple IOT infrastructure (ThingWorx, Microsoft Azure IOT, Renesys) platforms.</w:t>
@@ -1320,6 +1250,7 @@
       </w:pPr>
       <w:r>
         <w:rPr>
+          <w:rFonts w:ascii="Hypatia Sans Pro" w:hAnsi="Hypatia Sans Pro"/>
           <w:i/>
           <w:iCs/>
           <w:lang w:val="en-US"/>
@@ -1332,17 +1263,19 @@
         <w:pStyle w:val="Body"/>
         <w:numPr>
           <w:ilvl w:val="0"/>
-          <w:numId w:val="4"/>
+          <w:numId w:val="5"/>
         </w:numPr>
         <w:bidi w:val="0"/>
         <w:spacing w:before="144" w:after="144"/>
         <w:ind w:left="753" w:right="0" w:hanging="393"/>
         <w:jc w:val="left"/>
-        <w:rPr/>
+        <w:rPr>
+          <w:rFonts w:ascii="Hypatia Sans Pro" w:hAnsi="Hypatia Sans Pro"/>
+        </w:rPr>
       </w:pPr>
       <w:r>
         <w:rPr>
-          <w:rFonts w:ascii="EB Garamond 08 Regular" w:hAnsi="EB Garamond 08 Regular"/>
+          <w:rFonts w:ascii="Hypatia Sans Pro" w:hAnsi="Hypatia Sans Pro"/>
           <w:lang w:val="en-US"/>
         </w:rPr>
         <w:t>Crafted a hybrid IOT infrastructure that delivered micro-services to customers. The solution including research, documentation, testing, and final deployment including the development of a custom Secure RedHat OS on Hyper-V. This served as the template for final VM introduction to the Azure Marketplace. Combined both Unix  (Ansible) and Windows (azure cli) tools to automate this process.</w:t>
@@ -1353,15 +1286,17 @@
         <w:pStyle w:val="Body"/>
         <w:numPr>
           <w:ilvl w:val="0"/>
-          <w:numId w:val="5"/>
+          <w:numId w:val="6"/>
         </w:numPr>
         <w:spacing w:lineRule="auto" w:line="259" w:before="144" w:after="144"/>
-        <w:rPr/>
+        <w:rPr>
+          <w:rFonts w:ascii="Hypatia Sans Pro" w:hAnsi="Hypatia Sans Pro"/>
+        </w:rPr>
       </w:pPr>
       <w:bookmarkStart w:id="1" w:name="__DdeLink__148_1927819134"/>
       <w:r>
         <w:rPr>
-          <w:rFonts w:ascii="EB Garamond 08 Regular" w:hAnsi="EB Garamond 08 Regular"/>
+          <w:rFonts w:ascii="Hypatia Sans Pro" w:hAnsi="Hypatia Sans Pro"/>
           <w:color w:val="333333"/>
           <w:u w:val="none" w:color="333333"/>
           <w:shd w:fill="FFFFFF" w:val="clear"/>
@@ -1375,10 +1310,13 @@
       <w:pPr>
         <w:pStyle w:val="Body"/>
         <w:spacing w:lineRule="auto" w:line="259" w:before="144" w:after="144"/>
-        <w:rPr/>
+        <w:rPr>
+          <w:rFonts w:ascii="Hypatia Sans Pro" w:hAnsi="Hypatia Sans Pro"/>
+        </w:rPr>
       </w:pPr>
       <w:r>
         <w:rPr>
+          <w:rFonts w:ascii="Hypatia Sans Pro" w:hAnsi="Hypatia Sans Pro"/>
           <w:b/>
           <w:bCs/>
           <w:sz w:val="22"/>
@@ -1400,10 +1338,13 @@
       <w:pPr>
         <w:pStyle w:val="Body"/>
         <w:spacing w:lineRule="exact" w:line="203" w:before="100" w:after="100"/>
-        <w:rPr/>
+        <w:rPr>
+          <w:rFonts w:ascii="Hypatia Sans Pro" w:hAnsi="Hypatia Sans Pro"/>
+        </w:rPr>
       </w:pPr>
       <w:r>
         <w:rPr>
+          <w:rFonts w:ascii="Hypatia Sans Pro" w:hAnsi="Hypatia Sans Pro"/>
           <w:b/>
           <w:bCs/>
           <w:i/>
@@ -1416,6 +1357,7 @@
       </w:r>
       <w:r>
         <w:rPr>
+          <w:rFonts w:ascii="Hypatia Sans Pro" w:hAnsi="Hypatia Sans Pro"/>
           <w:b/>
           <w:bCs/>
           <w:sz w:val="22"/>
@@ -1431,7 +1373,7 @@
       </w:r>
       <w:r>
         <w:rPr>
-          <w:rFonts w:eastAsia="Arial Unicode MS" w:cs="Arial Unicode MS" w:ascii="Arial Unicode MS" w:hAnsi="Arial Unicode MS"/>
+          <w:rFonts w:eastAsia="Arial Unicode MS" w:cs="Arial Unicode MS" w:ascii="Hypatia Sans Pro" w:hAnsi="Hypatia Sans Pro"/>
           <w:b w:val="false"/>
           <w:bCs w:val="false"/>
           <w:i w:val="false"/>
@@ -1443,12 +1385,14 @@
       </w:r>
       <w:r>
         <w:rPr>
+          <w:rFonts w:ascii="Hypatia Sans Pro" w:hAnsi="Hypatia Sans Pro"/>
           <w:lang w:val="en-US"/>
         </w:rPr>
         <w:t>Provide security architectural, design and development expertise</w:t>
       </w:r>
       <w:r>
         <w:rPr>
+          <w:rFonts w:ascii="Hypatia Sans Pro" w:hAnsi="Hypatia Sans Pro"/>
           <w:color w:val="333333"/>
           <w:u w:val="none" w:color="333333"/>
           <w:shd w:fill="FFFFFF" w:val="clear"/>
@@ -1457,6 +1401,7 @@
       </w:r>
       <w:r>
         <w:rPr>
+          <w:rFonts w:ascii="Hypatia Sans Pro" w:hAnsi="Hypatia Sans Pro"/>
           <w:lang w:val="en-US"/>
         </w:rPr>
         <w:t>for SAS startup developing a Big Data security analytics platform.</w:t>
@@ -1475,6 +1420,7 @@
       </w:pPr>
       <w:r>
         <w:rPr>
+          <w:rFonts w:ascii="Hypatia Sans Pro" w:hAnsi="Hypatia Sans Pro"/>
           <w:i/>
           <w:iCs/>
           <w:lang w:val="en-US"/>
@@ -1487,7 +1433,7 @@
         <w:pStyle w:val="Body"/>
         <w:numPr>
           <w:ilvl w:val="0"/>
-          <w:numId w:val="4"/>
+          <w:numId w:val="5"/>
         </w:numPr>
         <w:bidi w:val="0"/>
         <w:spacing w:lineRule="exact" w:line="203" w:before="20" w:after="100"/>
@@ -1500,7 +1446,7 @@
       </w:pPr>
       <w:r>
         <w:rPr>
-          <w:rFonts w:ascii="EB Garamond 08 Regular" w:hAnsi="EB Garamond 08 Regular"/>
+          <w:rFonts w:ascii="Hypatia Sans Pro" w:hAnsi="Hypatia Sans Pro"/>
           <w:color w:val="333333"/>
           <w:u w:val="none" w:color="333333"/>
           <w:shd w:fill="FFFFFF" w:val="clear"/>
@@ -1510,7 +1456,7 @@
       </w:r>
       <w:r>
         <w:rPr>
-          <w:rFonts w:ascii="EB Garamond 08 Regular" w:hAnsi="EB Garamond 08 Regular"/>
+          <w:rFonts w:ascii="Hypatia Sans Pro" w:hAnsi="Hypatia Sans Pro"/>
           <w:lang w:val="en-US"/>
         </w:rPr>
         <w:t xml:space="preserve"> for client solution deployments. </w:t>
@@ -1521,7 +1467,7 @@
         <w:pStyle w:val="Body"/>
         <w:numPr>
           <w:ilvl w:val="0"/>
-          <w:numId w:val="5"/>
+          <w:numId w:val="6"/>
         </w:numPr>
         <w:bidi w:val="0"/>
         <w:spacing w:lineRule="exact" w:line="203" w:before="100" w:after="100"/>
@@ -1534,7 +1480,7 @@
       </w:pPr>
       <w:r>
         <w:rPr>
-          <w:rFonts w:ascii="EB Garamond 08 Regular" w:hAnsi="EB Garamond 08 Regular"/>
+          <w:rFonts w:ascii="Hypatia Sans Pro" w:hAnsi="Hypatia Sans Pro"/>
           <w:color w:val="333333"/>
           <w:u w:val="none" w:color="333333"/>
           <w:shd w:fill="FFFFFF" w:val="clear"/>
@@ -1544,7 +1490,7 @@
       </w:r>
       <w:r>
         <w:rPr>
-          <w:rFonts w:ascii="EB Garamond 08 Regular" w:hAnsi="EB Garamond 08 Regular"/>
+          <w:rFonts w:ascii="Hypatia Sans Pro" w:hAnsi="Hypatia Sans Pro"/>
           <w:color w:val="333333"/>
           <w:u w:val="none" w:color="333333"/>
         </w:rPr>
@@ -1557,12 +1503,14 @@
         <w:spacing w:lineRule="exact" w:line="203" w:before="100" w:after="100"/>
         <w:ind w:left="1080" w:right="0" w:hanging="0"/>
         <w:rPr>
+          <w:rFonts w:ascii="Hypatia Sans Pro" w:hAnsi="Hypatia Sans Pro"/>
           <w:color w:val="333333"/>
           <w:u w:val="none" w:color="333333"/>
         </w:rPr>
       </w:pPr>
       <w:r>
         <w:rPr>
+          <w:rFonts w:ascii="Hypatia Sans Pro" w:hAnsi="Hypatia Sans Pro"/>
           <w:color w:val="333333"/>
           <w:u w:val="none" w:color="333333"/>
         </w:rPr>
@@ -1576,10 +1524,13 @@
           <w:tab w:val="left" w:pos="7200" w:leader="none"/>
         </w:tabs>
         <w:spacing w:lineRule="exact" w:line="203" w:before="100" w:after="100"/>
-        <w:rPr/>
+        <w:rPr>
+          <w:rFonts w:ascii="Hypatia Sans Pro" w:hAnsi="Hypatia Sans Pro"/>
+        </w:rPr>
       </w:pPr>
       <w:r>
         <w:rPr>
+          <w:rFonts w:ascii="Hypatia Sans Pro" w:hAnsi="Hypatia Sans Pro"/>
           <w:b/>
           <w:bCs/>
           <w:sz w:val="22"/>
@@ -1595,10 +1546,13 @@
       <w:pPr>
         <w:pStyle w:val="Body"/>
         <w:spacing w:lineRule="exact" w:line="203" w:before="100" w:after="100"/>
-        <w:rPr/>
+        <w:rPr>
+          <w:rFonts w:ascii="Hypatia Sans Pro" w:hAnsi="Hypatia Sans Pro"/>
+        </w:rPr>
       </w:pPr>
       <w:r>
         <w:rPr>
+          <w:rFonts w:ascii="Hypatia Sans Pro" w:hAnsi="Hypatia Sans Pro"/>
           <w:b/>
           <w:bCs/>
           <w:i/>
@@ -1611,6 +1565,7 @@
       </w:r>
       <w:r>
         <w:rPr>
+          <w:rFonts w:ascii="Hypatia Sans Pro" w:hAnsi="Hypatia Sans Pro"/>
           <w:b/>
           <w:bCs/>
           <w:sz w:val="22"/>
@@ -1625,7 +1580,7 @@
       </w:r>
       <w:r>
         <w:rPr>
-          <w:rFonts w:eastAsia="Arial Unicode MS" w:cs="Arial Unicode MS" w:ascii="Arial Unicode MS" w:hAnsi="Arial Unicode MS"/>
+          <w:rFonts w:eastAsia="Arial Unicode MS" w:cs="Arial Unicode MS" w:ascii="Hypatia Sans Pro" w:hAnsi="Hypatia Sans Pro"/>
           <w:b w:val="false"/>
           <w:bCs w:val="false"/>
           <w:i w:val="false"/>
@@ -1637,6 +1592,7 @@
       </w:r>
       <w:r>
         <w:rPr>
+          <w:rFonts w:ascii="Hypatia Sans Pro" w:hAnsi="Hypatia Sans Pro"/>
           <w:lang w:val="en-US"/>
         </w:rPr>
         <w:t>Designed and implemented cloud security solutions. Developed reference architectures. Defined application migration strategies.</w:t>
@@ -1654,6 +1610,7 @@
       </w:pPr>
       <w:r>
         <w:rPr>
+          <w:rFonts w:ascii="Hypatia Sans Pro" w:hAnsi="Hypatia Sans Pro"/>
           <w:i/>
           <w:iCs/>
           <w:lang w:val="en-US"/>
@@ -1666,7 +1623,7 @@
         <w:pStyle w:val="Body"/>
         <w:numPr>
           <w:ilvl w:val="0"/>
-          <w:numId w:val="6"/>
+          <w:numId w:val="7"/>
         </w:numPr>
         <w:bidi w:val="0"/>
         <w:spacing w:lineRule="exact" w:line="203" w:before="20" w:after="100"/>
@@ -1679,24 +1636,10 @@
       </w:pPr>
       <w:r>
         <w:rPr>
-          <w:rFonts w:ascii="EB Garamond 08 Regular" w:hAnsi="EB Garamond 08 Regular"/>
+          <w:rFonts w:ascii="Hypatia Sans Pro" w:hAnsi="Hypatia Sans Pro"/>
           <w:lang w:val="en-US"/>
         </w:rPr>
-        <w:t xml:space="preserve">Developed and delivered a hybrid cloud solution for a Fortune 100 financial services client using Mashery, IBM Datapower and F5 technologies. </w:t>
-      </w:r>
-      <w:r>
-        <w:rPr>
-          <w:rFonts w:ascii="EB Garamond 12 Regular" w:hAnsi="EB Garamond 12 Regular"/>
-          <w:lang w:val="en-US"/>
-        </w:rPr>
-        <w:t>Impact:</w:t>
-      </w:r>
-      <w:r>
-        <w:rPr>
-          <w:rFonts w:ascii="EB Garamond 08 Regular" w:hAnsi="EB Garamond 08 Regular"/>
-          <w:lang w:val="en-US"/>
-        </w:rPr>
-        <w:t xml:space="preserve"> Enabled multi-bank financial transactions for over 10,000 mobile clients.</w:t>
+        <w:t>Developed and delivered a hybrid cloud solution for a Fortune 100 financial services client using Mashery, IBM Datapower and F5 technologies. Impact: Enabled multi-bank financial transactions for over 10,000 mobile clients.</w:t>
       </w:r>
     </w:p>
     <w:p>
@@ -1704,7 +1647,7 @@
         <w:pStyle w:val="Body"/>
         <w:numPr>
           <w:ilvl w:val="0"/>
-          <w:numId w:val="6"/>
+          <w:numId w:val="7"/>
         </w:numPr>
         <w:bidi w:val="0"/>
         <w:spacing w:lineRule="exact" w:line="203" w:before="20" w:after="100"/>
@@ -1717,27 +1660,27 @@
       </w:pPr>
       <w:r>
         <w:rPr>
-          <w:rFonts w:ascii="EB Garamond 08 Regular" w:hAnsi="EB Garamond 08 Regular"/>
+          <w:rFonts w:ascii="Hypatia Sans Pro" w:hAnsi="Hypatia Sans Pro"/>
           <w:lang w:val="en-US"/>
         </w:rPr>
         <w:t xml:space="preserve">Architected, designed and delivered a PCI solution for a Fortune 100 financial client using HPE’s Voltage tokenization platform. </w:t>
       </w:r>
       <w:r>
         <w:rPr>
-          <w:rFonts w:ascii="EB Garamond 12 Regular" w:hAnsi="EB Garamond 12 Regular"/>
+          <w:rFonts w:ascii="Hypatia Sans Pro" w:hAnsi="Hypatia Sans Pro"/>
           <w:lang w:val="pt-PT"/>
         </w:rPr>
         <w:t>Impact</w:t>
       </w:r>
       <w:r>
         <w:rPr>
-          <w:rFonts w:ascii="EB Garamond 08 Regular" w:hAnsi="EB Garamond 08 Regular"/>
+          <w:rFonts w:ascii="Hypatia Sans Pro" w:hAnsi="Hypatia Sans Pro"/>
         </w:rPr>
         <w:t xml:space="preserve">: </w:t>
       </w:r>
       <w:r>
         <w:rPr>
-          <w:rFonts w:ascii="EB Garamond 08 Regular" w:hAnsi="EB Garamond 08 Regular"/>
+          <w:rFonts w:ascii="Hypatia Sans Pro" w:hAnsi="Hypatia Sans Pro"/>
           <w:color w:val="00000A"/>
           <w:u w:val="none" w:color="00000A"/>
           <w:lang w:val="en-US"/>
@@ -1750,7 +1693,7 @@
         <w:pStyle w:val="Body"/>
         <w:numPr>
           <w:ilvl w:val="0"/>
-          <w:numId w:val="7"/>
+          <w:numId w:val="8"/>
         </w:numPr>
         <w:bidi w:val="0"/>
         <w:spacing w:lineRule="exact" w:line="203" w:before="100" w:after="100"/>
@@ -1763,21 +1706,21 @@
       </w:pPr>
       <w:r>
         <w:rPr>
-          <w:rFonts w:ascii="EB Garamond 08 Regular" w:hAnsi="EB Garamond 08 Regular"/>
+          <w:rFonts w:ascii="Hypatia Sans Pro" w:hAnsi="Hypatia Sans Pro"/>
           <w:lang w:val="en-US"/>
         </w:rPr>
         <w:t xml:space="preserve">Architected, designed, and delivered a highly resilient EDI platform using IBM API gateway technology. </w:t>
       </w:r>
       <w:r>
         <w:rPr>
-          <w:rFonts w:ascii="EB Garamond 12 Regular" w:hAnsi="EB Garamond 12 Regular"/>
+          <w:rFonts w:ascii="Hypatia Sans Pro" w:hAnsi="Hypatia Sans Pro"/>
           <w:lang w:val="pt-PT"/>
         </w:rPr>
         <w:t>Impact</w:t>
       </w:r>
       <w:r>
         <w:rPr>
-          <w:rFonts w:ascii="EB Garamond 08 Regular" w:hAnsi="EB Garamond 08 Regular"/>
+          <w:rFonts w:ascii="Hypatia Sans Pro" w:hAnsi="Hypatia Sans Pro"/>
           <w:lang w:val="en-US"/>
         </w:rPr>
         <w:t>:  Enabled a 21.7 billion dollar merger and acquisition of two Fortune 100 financial clients.</w:t>
@@ -1788,6 +1731,7 @@
         <w:pStyle w:val="Body"/>
         <w:spacing w:lineRule="exact" w:line="203" w:before="100" w:after="100"/>
         <w:rPr>
+          <w:rFonts w:ascii="Hypatia Sans Pro" w:hAnsi="Hypatia Sans Pro"/>
           <w:b/>
           <w:b/>
           <w:bCs/>
@@ -1797,6 +1741,7 @@
       </w:pPr>
       <w:r>
         <w:rPr>
+          <w:rFonts w:ascii="Hypatia Sans Pro" w:hAnsi="Hypatia Sans Pro"/>
           <w:b/>
           <w:bCs/>
           <w:sz w:val="22"/>
@@ -1808,10 +1753,13 @@
       <w:pPr>
         <w:pStyle w:val="Body"/>
         <w:spacing w:before="100" w:after="100"/>
-        <w:rPr/>
+        <w:rPr>
+          <w:rFonts w:ascii="Hypatia Sans Pro" w:hAnsi="Hypatia Sans Pro"/>
+        </w:rPr>
       </w:pPr>
       <w:r>
         <w:rPr>
+          <w:rFonts w:ascii="Hypatia Sans Pro" w:hAnsi="Hypatia Sans Pro"/>
           <w:b/>
           <w:bCs/>
           <w:i/>
@@ -1832,24 +1780,26 @@
         <w:pStyle w:val="Body"/>
         <w:numPr>
           <w:ilvl w:val="0"/>
-          <w:numId w:val="8"/>
+          <w:numId w:val="9"/>
         </w:numPr>
         <w:bidi w:val="0"/>
         <w:spacing w:lineRule="exact" w:line="203" w:before="20" w:after="100"/>
         <w:ind w:left="753" w:right="0" w:hanging="392"/>
         <w:jc w:val="left"/>
-        <w:rPr/>
+        <w:rPr>
+          <w:rFonts w:ascii="Hypatia Sans Pro" w:hAnsi="Hypatia Sans Pro"/>
+        </w:rPr>
       </w:pPr>
       <w:r>
         <w:rPr>
-          <w:rFonts w:ascii="EB Garamond 08 Regular" w:hAnsi="EB Garamond 08 Regular"/>
+          <w:rFonts w:ascii="Hypatia Sans Pro" w:hAnsi="Hypatia Sans Pro"/>
           <w:lang w:val="en-US"/>
         </w:rPr>
         <w:t>Bachelor of Science (BS), Information Security,  DeVry University, expected graduation 202</w:t>
       </w:r>
       <w:r>
         <w:rPr>
-          <w:rFonts w:ascii="EB Garamond 08 Regular" w:hAnsi="EB Garamond 08 Regular"/>
+          <w:rFonts w:ascii="Hypatia Sans Pro" w:hAnsi="Hypatia Sans Pro"/>
           <w:lang w:val="en-US"/>
         </w:rPr>
         <w:t>2</w:t>
@@ -1860,7 +1810,7 @@
         <w:pStyle w:val="Body"/>
         <w:numPr>
           <w:ilvl w:val="0"/>
-          <w:numId w:val="9"/>
+          <w:numId w:val="10"/>
         </w:numPr>
         <w:bidi w:val="0"/>
         <w:spacing w:lineRule="exact" w:line="203" w:before="20" w:after="100"/>
@@ -1873,7 +1823,7 @@
       </w:pPr>
       <w:r>
         <w:rPr>
-          <w:rFonts w:ascii="EB Garamond 08 Regular" w:hAnsi="EB Garamond 08 Regular"/>
+          <w:rFonts w:ascii="Hypatia Sans Pro" w:hAnsi="Hypatia Sans Pro"/>
           <w:lang w:val="en-US"/>
         </w:rPr>
         <w:t xml:space="preserve">Certified Information Systems Security Professional (CISSP) </w:t>
@@ -1884,7 +1834,7 @@
         <w:pStyle w:val="Body"/>
         <w:numPr>
           <w:ilvl w:val="0"/>
-          <w:numId w:val="9"/>
+          <w:numId w:val="10"/>
         </w:numPr>
         <w:bidi w:val="0"/>
         <w:spacing w:lineRule="exact" w:line="203" w:before="20" w:after="100"/>
@@ -1897,7 +1847,7 @@
       </w:pPr>
       <w:r>
         <w:rPr>
-          <w:rFonts w:ascii="EB Garamond 08 Regular" w:hAnsi="EB Garamond 08 Regular"/>
+          <w:rFonts w:ascii="Hypatia Sans Pro" w:hAnsi="Hypatia Sans Pro"/>
           <w:lang w:val="en-US"/>
         </w:rPr>
         <w:t>ITIL V3 certified</w:t>
@@ -1907,10 +1857,14 @@
       <w:pPr>
         <w:pStyle w:val="Body"/>
         <w:spacing w:lineRule="exact" w:line="203" w:before="100" w:after="100"/>
-        <w:rPr/>
+        <w:rPr>
+          <w:rFonts w:ascii="Hypatia Sans Pro" w:hAnsi="Hypatia Sans Pro"/>
+        </w:rPr>
       </w:pPr>
       <w:r>
-        <w:rPr/>
+        <w:rPr>
+          <w:rFonts w:ascii="Hypatia Sans Pro" w:hAnsi="Hypatia Sans Pro"/>
+        </w:rPr>
       </w:r>
     </w:p>
     <w:p>
@@ -1934,6 +1888,7 @@
       </w:pPr>
       <w:r>
         <w:rPr>
+          <w:rFonts w:ascii="Hypatia Sans Pro" w:hAnsi="Hypatia Sans Pro"/>
           <w:b/>
           <w:bCs/>
           <w:i/>
@@ -1954,7 +1909,7 @@
         <w:pStyle w:val="Body"/>
         <w:numPr>
           <w:ilvl w:val="0"/>
-          <w:numId w:val="10"/>
+          <w:numId w:val="11"/>
         </w:numPr>
         <w:bidi w:val="0"/>
         <w:spacing w:lineRule="exact" w:line="203" w:before="20" w:after="100"/>
@@ -1967,14 +1922,14 @@
       </w:pPr>
       <w:r>
         <w:rPr>
-          <w:rFonts w:ascii="EB Garamond 08 Regular" w:hAnsi="EB Garamond 08 Regular"/>
+          <w:rFonts w:ascii="Hypatia Sans Pro" w:hAnsi="Hypatia Sans Pro"/>
           <w:lang w:val="en-US"/>
         </w:rPr>
         <w:t>Active Member –</w:t>
       </w:r>
       <w:r>
         <w:rPr>
-          <w:rFonts w:ascii="EB Garamond 08 Regular" w:hAnsi="EB Garamond 08 Regular"/>
+          <w:rFonts w:ascii="Hypatia Sans Pro" w:hAnsi="Hypatia Sans Pro"/>
           <w:spacing w:val="10"/>
           <w:lang w:val="en-US"/>
         </w:rPr>
@@ -1982,7 +1937,7 @@
       </w:r>
       <w:r>
         <w:rPr>
-          <w:rFonts w:ascii="EB Garamond 08 Regular" w:hAnsi="EB Garamond 08 Regular"/>
+          <w:rFonts w:ascii="Hypatia Sans Pro" w:hAnsi="Hypatia Sans Pro"/>
           <w:spacing w:val="10"/>
           <w:lang w:val="de-DE"/>
         </w:rPr>
@@ -1990,7 +1945,7 @@
       </w:r>
       <w:r>
         <w:rPr>
-          <w:rFonts w:ascii="EB Garamond 08 Regular" w:hAnsi="EB Garamond 08 Regular"/>
+          <w:rFonts w:ascii="Hypatia Sans Pro" w:hAnsi="Hypatia Sans Pro"/>
           <w:spacing w:val="10"/>
           <w:sz w:val="28"/>
           <w:szCs w:val="28"/>
@@ -2004,7 +1959,7 @@
         <w:pStyle w:val="Body"/>
         <w:numPr>
           <w:ilvl w:val="0"/>
-          <w:numId w:val="10"/>
+          <w:numId w:val="11"/>
         </w:numPr>
         <w:bidi w:val="0"/>
         <w:spacing w:lineRule="exact" w:line="203" w:before="20" w:after="100"/>
@@ -2017,7 +1972,7 @@
       </w:pPr>
       <w:r>
         <w:rPr>
-          <w:rFonts w:ascii="EB Garamond 08 Regular" w:hAnsi="EB Garamond 08 Regular"/>
+          <w:rFonts w:ascii="Hypatia Sans Pro" w:hAnsi="Hypatia Sans Pro"/>
           <w:lang w:val="en-US"/>
         </w:rPr>
         <w:t>Active Member – Triangle Devops Meetup</w:t>
@@ -2028,14 +1983,16 @@
         <w:pStyle w:val="Body"/>
         <w:numPr>
           <w:ilvl w:val="0"/>
-          <w:numId w:val="10"/>
+          <w:numId w:val="11"/>
         </w:numPr>
         <w:spacing w:lineRule="exact" w:line="203" w:before="20" w:after="100"/>
-        <w:rPr/>
+        <w:rPr>
+          <w:rFonts w:ascii="Hypatia Sans Pro" w:hAnsi="Hypatia Sans Pro"/>
+        </w:rPr>
       </w:pPr>
       <w:r>
         <w:rPr>
-          <w:rFonts w:ascii="EB Garamond 08 Regular" w:hAnsi="EB Garamond 08 Regular"/>
+          <w:rFonts w:ascii="Hypatia Sans Pro" w:hAnsi="Hypatia Sans Pro"/>
           <w:lang w:val="en-US"/>
         </w:rPr>
         <w:t>Attended: 2018 Linux Embedded Security Conference</w:t>
@@ -2129,6 +2086,98 @@
 <file path=word/numbering.xml><?xml version="1.0" encoding="utf-8"?>
 <w:numbering xmlns:w="http://schemas.openxmlformats.org/wordprocessingml/2006/main" xmlns:o="urn:schemas-microsoft-com:office:office" xmlns:r="http://schemas.openxmlformats.org/officeDocument/2006/relationships" xmlns:v="urn:schemas-microsoft-com:vml">
   <w:abstractNum w:abstractNumId="1">
+    <w:lvl w:ilvl="0">
+      <w:start w:val="1"/>
+      <w:numFmt w:val="none"/>
+      <w:suff w:val="nothing"/>
+      <w:lvlText w:val=""/>
+      <w:lvlJc w:val="left"/>
+      <w:pPr>
+        <w:ind w:left="0" w:hanging="0"/>
+      </w:pPr>
+    </w:lvl>
+    <w:lvl w:ilvl="1">
+      <w:start w:val="1"/>
+      <w:numFmt w:val="none"/>
+      <w:suff w:val="nothing"/>
+      <w:lvlText w:val=""/>
+      <w:lvlJc w:val="left"/>
+      <w:pPr>
+        <w:ind w:left="0" w:hanging="0"/>
+      </w:pPr>
+    </w:lvl>
+    <w:lvl w:ilvl="2">
+      <w:start w:val="1"/>
+      <w:numFmt w:val="none"/>
+      <w:suff w:val="nothing"/>
+      <w:lvlText w:val=""/>
+      <w:lvlJc w:val="left"/>
+      <w:pPr>
+        <w:ind w:left="0" w:hanging="0"/>
+      </w:pPr>
+    </w:lvl>
+    <w:lvl w:ilvl="3">
+      <w:start w:val="1"/>
+      <w:numFmt w:val="none"/>
+      <w:suff w:val="nothing"/>
+      <w:lvlText w:val=""/>
+      <w:lvlJc w:val="left"/>
+      <w:pPr>
+        <w:ind w:left="0" w:hanging="0"/>
+      </w:pPr>
+    </w:lvl>
+    <w:lvl w:ilvl="4">
+      <w:start w:val="1"/>
+      <w:numFmt w:val="none"/>
+      <w:suff w:val="nothing"/>
+      <w:lvlText w:val=""/>
+      <w:lvlJc w:val="left"/>
+      <w:pPr>
+        <w:ind w:left="0" w:hanging="0"/>
+      </w:pPr>
+    </w:lvl>
+    <w:lvl w:ilvl="5">
+      <w:start w:val="1"/>
+      <w:numFmt w:val="none"/>
+      <w:suff w:val="nothing"/>
+      <w:lvlText w:val=""/>
+      <w:lvlJc w:val="left"/>
+      <w:pPr>
+        <w:ind w:left="0" w:hanging="0"/>
+      </w:pPr>
+    </w:lvl>
+    <w:lvl w:ilvl="6">
+      <w:start w:val="1"/>
+      <w:numFmt w:val="none"/>
+      <w:suff w:val="nothing"/>
+      <w:lvlText w:val=""/>
+      <w:lvlJc w:val="left"/>
+      <w:pPr>
+        <w:ind w:left="0" w:hanging="0"/>
+      </w:pPr>
+    </w:lvl>
+    <w:lvl w:ilvl="7">
+      <w:start w:val="1"/>
+      <w:numFmt w:val="none"/>
+      <w:suff w:val="nothing"/>
+      <w:lvlText w:val=""/>
+      <w:lvlJc w:val="left"/>
+      <w:pPr>
+        <w:ind w:left="0" w:hanging="0"/>
+      </w:pPr>
+    </w:lvl>
+    <w:lvl w:ilvl="8">
+      <w:start w:val="1"/>
+      <w:numFmt w:val="none"/>
+      <w:suff w:val="nothing"/>
+      <w:lvlText w:val=""/>
+      <w:lvlJc w:val="left"/>
+      <w:pPr>
+        <w:ind w:left="0" w:hanging="0"/>
+      </w:pPr>
+    </w:lvl>
+  </w:abstractNum>
+  <w:abstractNum w:abstractNumId="2">
     <w:lvl w:ilvl="0">
       <w:start w:val="1"/>
       <w:numFmt w:val="bullet"/>
@@ -2391,7 +2440,7 @@
       </w:rPr>
     </w:lvl>
   </w:abstractNum>
-  <w:abstractNum w:abstractNumId="2">
+  <w:abstractNum w:abstractNumId="3">
     <w:lvl w:ilvl="0">
       <w:start w:val="1"/>
       <w:numFmt w:val="bullet"/>
@@ -2654,7 +2703,7 @@
       </w:rPr>
     </w:lvl>
   </w:abstractNum>
-  <w:abstractNum w:abstractNumId="3">
+  <w:abstractNum w:abstractNumId="4">
     <w:lvl w:ilvl="0">
       <w:start w:val="1"/>
       <w:numFmt w:val="bullet"/>
@@ -2923,285 +2972,6 @@
         <w:emboss w:val="false"/>
         <w:imprint w:val="false"/>
         <w:rFonts w:cs="Arial Unicode MS"/>
-      </w:rPr>
-    </w:lvl>
-  </w:abstractNum>
-  <w:abstractNum w:abstractNumId="4">
-    <w:lvl w:ilvl="0">
-      <w:start w:val="1"/>
-      <w:numFmt w:val="bullet"/>
-      <w:lvlText w:val=""/>
-      <w:lvlJc w:val="left"/>
-      <w:pPr>
-        <w:ind w:left="753" w:hanging="393"/>
-      </w:pPr>
-      <w:rPr>
-        <w:rFonts w:ascii="Symbol" w:hAnsi="Symbol" w:cs="Symbol" w:hint="default"/>
-        <w:rFonts w:cs="OpenSymbol"/>
-      </w:rPr>
-    </w:lvl>
-    <w:lvl w:ilvl="1">
-      <w:start w:val="1"/>
-      <w:numFmt w:val="bullet"/>
-      <w:lvlText w:val="●"/>
-      <w:lvlJc w:val="left"/>
-      <w:pPr>
-        <w:ind w:left="753" w:hanging="753"/>
-      </w:pPr>
-      <w:rPr>
-        <w:rFonts w:ascii="Arial" w:hAnsi="Arial" w:cs="Arial" w:hint="default"/>
-        <w:smallCaps w:val="false"/>
-        <w:caps w:val="false"/>
-        <w:outline w:val="false"/>
-        <w:dstrike w:val="false"/>
-        <w:strike w:val="false"/>
-        <w:vertAlign w:val="baseline"/>
-        <w:position w:val="0"/>
-        <w:sz w:val="22"/>
-        <w:sz w:val="22"/>
-        <w:spacing w:val="0"/>
-        <w:i w:val="false"/>
-        <w:b w:val="false"/>
-        <w:kern w:val="0"/>
-        <w:szCs w:val="22"/>
-        <w:iCs w:val="false"/>
-        <w:bCs w:val="false"/>
-        <w:w w:val="100"/>
-        <w:emboss w:val="false"/>
-        <w:imprint w:val="false"/>
-        <w:rFonts w:cs="Arial"/>
-        <w:color w:val="000000"/>
-      </w:rPr>
-    </w:lvl>
-    <w:lvl w:ilvl="2">
-      <w:start w:val="1"/>
-      <w:numFmt w:val="bullet"/>
-      <w:lvlText w:val="●"/>
-      <w:lvlJc w:val="left"/>
-      <w:pPr>
-        <w:ind w:left="753" w:hanging="753"/>
-      </w:pPr>
-      <w:rPr>
-        <w:rFonts w:ascii="Arial" w:hAnsi="Arial" w:cs="Arial" w:hint="default"/>
-        <w:smallCaps w:val="false"/>
-        <w:caps w:val="false"/>
-        <w:outline w:val="false"/>
-        <w:dstrike w:val="false"/>
-        <w:strike w:val="false"/>
-        <w:vertAlign w:val="baseline"/>
-        <w:position w:val="0"/>
-        <w:sz w:val="22"/>
-        <w:sz w:val="22"/>
-        <w:spacing w:val="0"/>
-        <w:i w:val="false"/>
-        <w:b w:val="false"/>
-        <w:kern w:val="0"/>
-        <w:szCs w:val="22"/>
-        <w:iCs w:val="false"/>
-        <w:bCs w:val="false"/>
-        <w:w w:val="100"/>
-        <w:emboss w:val="false"/>
-        <w:imprint w:val="false"/>
-        <w:rFonts w:cs="Arial"/>
-        <w:color w:val="000000"/>
-      </w:rPr>
-    </w:lvl>
-    <w:lvl w:ilvl="3">
-      <w:start w:val="1"/>
-      <w:numFmt w:val="bullet"/>
-      <w:lvlText w:val="●"/>
-      <w:lvlJc w:val="left"/>
-      <w:pPr>
-        <w:ind w:left="753" w:hanging="753"/>
-      </w:pPr>
-      <w:rPr>
-        <w:rFonts w:ascii="Arial" w:hAnsi="Arial" w:cs="Arial" w:hint="default"/>
-        <w:smallCaps w:val="false"/>
-        <w:caps w:val="false"/>
-        <w:outline w:val="false"/>
-        <w:dstrike w:val="false"/>
-        <w:strike w:val="false"/>
-        <w:vertAlign w:val="baseline"/>
-        <w:position w:val="0"/>
-        <w:sz w:val="22"/>
-        <w:sz w:val="22"/>
-        <w:spacing w:val="0"/>
-        <w:i w:val="false"/>
-        <w:b w:val="false"/>
-        <w:kern w:val="0"/>
-        <w:szCs w:val="22"/>
-        <w:iCs w:val="false"/>
-        <w:bCs w:val="false"/>
-        <w:w w:val="100"/>
-        <w:emboss w:val="false"/>
-        <w:imprint w:val="false"/>
-        <w:rFonts w:cs="Arial"/>
-        <w:color w:val="000000"/>
-      </w:rPr>
-    </w:lvl>
-    <w:lvl w:ilvl="4">
-      <w:start w:val="1"/>
-      <w:numFmt w:val="bullet"/>
-      <w:lvlText w:val="●"/>
-      <w:lvlJc w:val="left"/>
-      <w:pPr>
-        <w:ind w:left="753" w:hanging="753"/>
-      </w:pPr>
-      <w:rPr>
-        <w:rFonts w:ascii="Arial" w:hAnsi="Arial" w:cs="Arial" w:hint="default"/>
-        <w:smallCaps w:val="false"/>
-        <w:caps w:val="false"/>
-        <w:outline w:val="false"/>
-        <w:dstrike w:val="false"/>
-        <w:strike w:val="false"/>
-        <w:vertAlign w:val="baseline"/>
-        <w:position w:val="0"/>
-        <w:sz w:val="22"/>
-        <w:sz w:val="22"/>
-        <w:spacing w:val="0"/>
-        <w:i w:val="false"/>
-        <w:b w:val="false"/>
-        <w:kern w:val="0"/>
-        <w:szCs w:val="22"/>
-        <w:iCs w:val="false"/>
-        <w:bCs w:val="false"/>
-        <w:w w:val="100"/>
-        <w:emboss w:val="false"/>
-        <w:imprint w:val="false"/>
-        <w:rFonts w:cs="Arial"/>
-        <w:color w:val="000000"/>
-      </w:rPr>
-    </w:lvl>
-    <w:lvl w:ilvl="5">
-      <w:start w:val="1"/>
-      <w:numFmt w:val="bullet"/>
-      <w:lvlText w:val="●"/>
-      <w:lvlJc w:val="left"/>
-      <w:pPr>
-        <w:ind w:left="753" w:hanging="753"/>
-      </w:pPr>
-      <w:rPr>
-        <w:rFonts w:ascii="Arial" w:hAnsi="Arial" w:cs="Arial" w:hint="default"/>
-        <w:smallCaps w:val="false"/>
-        <w:caps w:val="false"/>
-        <w:outline w:val="false"/>
-        <w:dstrike w:val="false"/>
-        <w:strike w:val="false"/>
-        <w:vertAlign w:val="baseline"/>
-        <w:position w:val="0"/>
-        <w:sz w:val="22"/>
-        <w:sz w:val="22"/>
-        <w:spacing w:val="0"/>
-        <w:i w:val="false"/>
-        <w:b w:val="false"/>
-        <w:kern w:val="0"/>
-        <w:szCs w:val="22"/>
-        <w:iCs w:val="false"/>
-        <w:bCs w:val="false"/>
-        <w:w w:val="100"/>
-        <w:emboss w:val="false"/>
-        <w:imprint w:val="false"/>
-        <w:rFonts w:cs="Arial"/>
-        <w:color w:val="000000"/>
-      </w:rPr>
-    </w:lvl>
-    <w:lvl w:ilvl="6">
-      <w:start w:val="1"/>
-      <w:numFmt w:val="bullet"/>
-      <w:lvlText w:val="●"/>
-      <w:lvlJc w:val="left"/>
-      <w:pPr>
-        <w:ind w:left="753" w:hanging="753"/>
-      </w:pPr>
-      <w:rPr>
-        <w:rFonts w:ascii="Arial" w:hAnsi="Arial" w:cs="Arial" w:hint="default"/>
-        <w:smallCaps w:val="false"/>
-        <w:caps w:val="false"/>
-        <w:outline w:val="false"/>
-        <w:dstrike w:val="false"/>
-        <w:strike w:val="false"/>
-        <w:vertAlign w:val="baseline"/>
-        <w:position w:val="0"/>
-        <w:sz w:val="22"/>
-        <w:sz w:val="22"/>
-        <w:spacing w:val="0"/>
-        <w:i w:val="false"/>
-        <w:b w:val="false"/>
-        <w:kern w:val="0"/>
-        <w:szCs w:val="22"/>
-        <w:iCs w:val="false"/>
-        <w:bCs w:val="false"/>
-        <w:w w:val="100"/>
-        <w:emboss w:val="false"/>
-        <w:imprint w:val="false"/>
-        <w:rFonts w:cs="Arial"/>
-        <w:color w:val="000000"/>
-      </w:rPr>
-    </w:lvl>
-    <w:lvl w:ilvl="7">
-      <w:start w:val="1"/>
-      <w:numFmt w:val="bullet"/>
-      <w:lvlText w:val="●"/>
-      <w:lvlJc w:val="left"/>
-      <w:pPr>
-        <w:ind w:left="753" w:hanging="753"/>
-      </w:pPr>
-      <w:rPr>
-        <w:rFonts w:ascii="Arial" w:hAnsi="Arial" w:cs="Arial" w:hint="default"/>
-        <w:smallCaps w:val="false"/>
-        <w:caps w:val="false"/>
-        <w:outline w:val="false"/>
-        <w:dstrike w:val="false"/>
-        <w:strike w:val="false"/>
-        <w:vertAlign w:val="baseline"/>
-        <w:position w:val="0"/>
-        <w:sz w:val="22"/>
-        <w:sz w:val="22"/>
-        <w:spacing w:val="0"/>
-        <w:i w:val="false"/>
-        <w:b w:val="false"/>
-        <w:kern w:val="0"/>
-        <w:szCs w:val="22"/>
-        <w:iCs w:val="false"/>
-        <w:bCs w:val="false"/>
-        <w:w w:val="100"/>
-        <w:emboss w:val="false"/>
-        <w:imprint w:val="false"/>
-        <w:rFonts w:cs="Arial"/>
-        <w:color w:val="000000"/>
-      </w:rPr>
-    </w:lvl>
-    <w:lvl w:ilvl="8">
-      <w:start w:val="1"/>
-      <w:numFmt w:val="bullet"/>
-      <w:lvlText w:val="●"/>
-      <w:lvlJc w:val="left"/>
-      <w:pPr>
-        <w:ind w:left="753" w:hanging="753"/>
-      </w:pPr>
-      <w:rPr>
-        <w:rFonts w:ascii="Arial" w:hAnsi="Arial" w:cs="Arial" w:hint="default"/>
-        <w:smallCaps w:val="false"/>
-        <w:caps w:val="false"/>
-        <w:outline w:val="false"/>
-        <w:dstrike w:val="false"/>
-        <w:strike w:val="false"/>
-        <w:vertAlign w:val="baseline"/>
-        <w:position w:val="0"/>
-        <w:sz w:val="22"/>
-        <w:sz w:val="22"/>
-        <w:spacing w:val="0"/>
-        <w:i w:val="false"/>
-        <w:b w:val="false"/>
-        <w:kern w:val="0"/>
-        <w:szCs w:val="22"/>
-        <w:iCs w:val="false"/>
-        <w:bCs w:val="false"/>
-        <w:w w:val="100"/>
-        <w:emboss w:val="false"/>
-        <w:imprint w:val="false"/>
-        <w:rFonts w:cs="Arial"/>
-        <w:color w:val="000000"/>
       </w:rPr>
     </w:lvl>
   </w:abstractNum>
@@ -3491,7 +3261,7 @@
       <w:lvlText w:val=""/>
       <w:lvlJc w:val="left"/>
       <w:pPr>
-        <w:ind w:left="753" w:hanging="392"/>
+        <w:ind w:left="753" w:hanging="393"/>
       </w:pPr>
       <w:rPr>
         <w:rFonts w:ascii="Symbol" w:hAnsi="Symbol" w:cs="Symbol" w:hint="default"/>
@@ -4059,10 +3829,10 @@
     <w:lvl w:ilvl="1">
       <w:start w:val="1"/>
       <w:numFmt w:val="bullet"/>
-      <w:lvlText w:val="■"/>
+      <w:lvlText w:val="●"/>
       <w:lvlJc w:val="left"/>
       <w:pPr>
-        <w:ind w:left="27033" w:hanging="753"/>
+        <w:ind w:left="753" w:hanging="753"/>
       </w:pPr>
       <w:rPr>
         <w:rFonts w:ascii="Arial" w:hAnsi="Arial" w:cs="Arial" w:hint="default"/>
@@ -4092,10 +3862,10 @@
     <w:lvl w:ilvl="2">
       <w:start w:val="1"/>
       <w:numFmt w:val="bullet"/>
-      <w:lvlText w:val="■"/>
+      <w:lvlText w:val="●"/>
       <w:lvlJc w:val="left"/>
       <w:pPr>
-        <w:ind w:left="27033" w:hanging="753"/>
+        <w:ind w:left="753" w:hanging="753"/>
       </w:pPr>
       <w:rPr>
         <w:rFonts w:ascii="Arial" w:hAnsi="Arial" w:cs="Arial" w:hint="default"/>
@@ -4125,10 +3895,10 @@
     <w:lvl w:ilvl="3">
       <w:start w:val="1"/>
       <w:numFmt w:val="bullet"/>
-      <w:lvlText w:val="■"/>
+      <w:lvlText w:val="●"/>
       <w:lvlJc w:val="left"/>
       <w:pPr>
-        <w:ind w:left="27033" w:hanging="753"/>
+        <w:ind w:left="753" w:hanging="753"/>
       </w:pPr>
       <w:rPr>
         <w:rFonts w:ascii="Arial" w:hAnsi="Arial" w:cs="Arial" w:hint="default"/>
@@ -4158,10 +3928,10 @@
     <w:lvl w:ilvl="4">
       <w:start w:val="1"/>
       <w:numFmt w:val="bullet"/>
-      <w:lvlText w:val="■"/>
+      <w:lvlText w:val="●"/>
       <w:lvlJc w:val="left"/>
       <w:pPr>
-        <w:ind w:left="27033" w:hanging="753"/>
+        <w:ind w:left="753" w:hanging="753"/>
       </w:pPr>
       <w:rPr>
         <w:rFonts w:ascii="Arial" w:hAnsi="Arial" w:cs="Arial" w:hint="default"/>
@@ -4191,10 +3961,10 @@
     <w:lvl w:ilvl="5">
       <w:start w:val="1"/>
       <w:numFmt w:val="bullet"/>
-      <w:lvlText w:val="■"/>
+      <w:lvlText w:val="●"/>
       <w:lvlJc w:val="left"/>
       <w:pPr>
-        <w:ind w:left="27033" w:hanging="753"/>
+        <w:ind w:left="753" w:hanging="753"/>
       </w:pPr>
       <w:rPr>
         <w:rFonts w:ascii="Arial" w:hAnsi="Arial" w:cs="Arial" w:hint="default"/>
@@ -4224,10 +3994,10 @@
     <w:lvl w:ilvl="6">
       <w:start w:val="1"/>
       <w:numFmt w:val="bullet"/>
-      <w:lvlText w:val="■"/>
+      <w:lvlText w:val="●"/>
       <w:lvlJc w:val="left"/>
       <w:pPr>
-        <w:ind w:left="27033" w:hanging="753"/>
+        <w:ind w:left="753" w:hanging="753"/>
       </w:pPr>
       <w:rPr>
         <w:rFonts w:ascii="Arial" w:hAnsi="Arial" w:cs="Arial" w:hint="default"/>
@@ -4257,10 +4027,10 @@
     <w:lvl w:ilvl="7">
       <w:start w:val="1"/>
       <w:numFmt w:val="bullet"/>
-      <w:lvlText w:val="■"/>
+      <w:lvlText w:val="●"/>
       <w:lvlJc w:val="left"/>
       <w:pPr>
-        <w:ind w:left="27033" w:hanging="753"/>
+        <w:ind w:left="753" w:hanging="753"/>
       </w:pPr>
       <w:rPr>
         <w:rFonts w:ascii="Arial" w:hAnsi="Arial" w:cs="Arial" w:hint="default"/>
@@ -4290,10 +4060,10 @@
     <w:lvl w:ilvl="8">
       <w:start w:val="1"/>
       <w:numFmt w:val="bullet"/>
-      <w:lvlText w:val="■"/>
+      <w:lvlText w:val="●"/>
       <w:lvlJc w:val="left"/>
       <w:pPr>
-        <w:ind w:left="27033" w:hanging="753"/>
+        <w:ind w:left="753" w:hanging="753"/>
       </w:pPr>
       <w:rPr>
         <w:rFonts w:ascii="Arial" w:hAnsi="Arial" w:cs="Arial" w:hint="default"/>
@@ -4607,6 +4377,285 @@
       <w:lvlText w:val=""/>
       <w:lvlJc w:val="left"/>
       <w:pPr>
+        <w:ind w:left="753" w:hanging="392"/>
+      </w:pPr>
+      <w:rPr>
+        <w:rFonts w:ascii="Symbol" w:hAnsi="Symbol" w:cs="Symbol" w:hint="default"/>
+        <w:rFonts w:cs="OpenSymbol"/>
+      </w:rPr>
+    </w:lvl>
+    <w:lvl w:ilvl="1">
+      <w:start w:val="1"/>
+      <w:numFmt w:val="bullet"/>
+      <w:lvlText w:val="■"/>
+      <w:lvlJc w:val="left"/>
+      <w:pPr>
+        <w:ind w:left="27033" w:hanging="753"/>
+      </w:pPr>
+      <w:rPr>
+        <w:rFonts w:ascii="Arial" w:hAnsi="Arial" w:cs="Arial" w:hint="default"/>
+        <w:smallCaps w:val="false"/>
+        <w:caps w:val="false"/>
+        <w:outline w:val="false"/>
+        <w:dstrike w:val="false"/>
+        <w:strike w:val="false"/>
+        <w:vertAlign w:val="baseline"/>
+        <w:position w:val="0"/>
+        <w:sz w:val="22"/>
+        <w:sz w:val="22"/>
+        <w:spacing w:val="0"/>
+        <w:i w:val="false"/>
+        <w:b w:val="false"/>
+        <w:kern w:val="0"/>
+        <w:szCs w:val="22"/>
+        <w:iCs w:val="false"/>
+        <w:bCs w:val="false"/>
+        <w:w w:val="100"/>
+        <w:emboss w:val="false"/>
+        <w:imprint w:val="false"/>
+        <w:rFonts w:cs="Arial"/>
+        <w:color w:val="000000"/>
+      </w:rPr>
+    </w:lvl>
+    <w:lvl w:ilvl="2">
+      <w:start w:val="1"/>
+      <w:numFmt w:val="bullet"/>
+      <w:lvlText w:val="■"/>
+      <w:lvlJc w:val="left"/>
+      <w:pPr>
+        <w:ind w:left="27033" w:hanging="753"/>
+      </w:pPr>
+      <w:rPr>
+        <w:rFonts w:ascii="Arial" w:hAnsi="Arial" w:cs="Arial" w:hint="default"/>
+        <w:smallCaps w:val="false"/>
+        <w:caps w:val="false"/>
+        <w:outline w:val="false"/>
+        <w:dstrike w:val="false"/>
+        <w:strike w:val="false"/>
+        <w:vertAlign w:val="baseline"/>
+        <w:position w:val="0"/>
+        <w:sz w:val="22"/>
+        <w:sz w:val="22"/>
+        <w:spacing w:val="0"/>
+        <w:i w:val="false"/>
+        <w:b w:val="false"/>
+        <w:kern w:val="0"/>
+        <w:szCs w:val="22"/>
+        <w:iCs w:val="false"/>
+        <w:bCs w:val="false"/>
+        <w:w w:val="100"/>
+        <w:emboss w:val="false"/>
+        <w:imprint w:val="false"/>
+        <w:rFonts w:cs="Arial"/>
+        <w:color w:val="000000"/>
+      </w:rPr>
+    </w:lvl>
+    <w:lvl w:ilvl="3">
+      <w:start w:val="1"/>
+      <w:numFmt w:val="bullet"/>
+      <w:lvlText w:val="■"/>
+      <w:lvlJc w:val="left"/>
+      <w:pPr>
+        <w:ind w:left="27033" w:hanging="753"/>
+      </w:pPr>
+      <w:rPr>
+        <w:rFonts w:ascii="Arial" w:hAnsi="Arial" w:cs="Arial" w:hint="default"/>
+        <w:smallCaps w:val="false"/>
+        <w:caps w:val="false"/>
+        <w:outline w:val="false"/>
+        <w:dstrike w:val="false"/>
+        <w:strike w:val="false"/>
+        <w:vertAlign w:val="baseline"/>
+        <w:position w:val="0"/>
+        <w:sz w:val="22"/>
+        <w:sz w:val="22"/>
+        <w:spacing w:val="0"/>
+        <w:i w:val="false"/>
+        <w:b w:val="false"/>
+        <w:kern w:val="0"/>
+        <w:szCs w:val="22"/>
+        <w:iCs w:val="false"/>
+        <w:bCs w:val="false"/>
+        <w:w w:val="100"/>
+        <w:emboss w:val="false"/>
+        <w:imprint w:val="false"/>
+        <w:rFonts w:cs="Arial"/>
+        <w:color w:val="000000"/>
+      </w:rPr>
+    </w:lvl>
+    <w:lvl w:ilvl="4">
+      <w:start w:val="1"/>
+      <w:numFmt w:val="bullet"/>
+      <w:lvlText w:val="■"/>
+      <w:lvlJc w:val="left"/>
+      <w:pPr>
+        <w:ind w:left="27033" w:hanging="753"/>
+      </w:pPr>
+      <w:rPr>
+        <w:rFonts w:ascii="Arial" w:hAnsi="Arial" w:cs="Arial" w:hint="default"/>
+        <w:smallCaps w:val="false"/>
+        <w:caps w:val="false"/>
+        <w:outline w:val="false"/>
+        <w:dstrike w:val="false"/>
+        <w:strike w:val="false"/>
+        <w:vertAlign w:val="baseline"/>
+        <w:position w:val="0"/>
+        <w:sz w:val="22"/>
+        <w:sz w:val="22"/>
+        <w:spacing w:val="0"/>
+        <w:i w:val="false"/>
+        <w:b w:val="false"/>
+        <w:kern w:val="0"/>
+        <w:szCs w:val="22"/>
+        <w:iCs w:val="false"/>
+        <w:bCs w:val="false"/>
+        <w:w w:val="100"/>
+        <w:emboss w:val="false"/>
+        <w:imprint w:val="false"/>
+        <w:rFonts w:cs="Arial"/>
+        <w:color w:val="000000"/>
+      </w:rPr>
+    </w:lvl>
+    <w:lvl w:ilvl="5">
+      <w:start w:val="1"/>
+      <w:numFmt w:val="bullet"/>
+      <w:lvlText w:val="■"/>
+      <w:lvlJc w:val="left"/>
+      <w:pPr>
+        <w:ind w:left="27033" w:hanging="753"/>
+      </w:pPr>
+      <w:rPr>
+        <w:rFonts w:ascii="Arial" w:hAnsi="Arial" w:cs="Arial" w:hint="default"/>
+        <w:smallCaps w:val="false"/>
+        <w:caps w:val="false"/>
+        <w:outline w:val="false"/>
+        <w:dstrike w:val="false"/>
+        <w:strike w:val="false"/>
+        <w:vertAlign w:val="baseline"/>
+        <w:position w:val="0"/>
+        <w:sz w:val="22"/>
+        <w:sz w:val="22"/>
+        <w:spacing w:val="0"/>
+        <w:i w:val="false"/>
+        <w:b w:val="false"/>
+        <w:kern w:val="0"/>
+        <w:szCs w:val="22"/>
+        <w:iCs w:val="false"/>
+        <w:bCs w:val="false"/>
+        <w:w w:val="100"/>
+        <w:emboss w:val="false"/>
+        <w:imprint w:val="false"/>
+        <w:rFonts w:cs="Arial"/>
+        <w:color w:val="000000"/>
+      </w:rPr>
+    </w:lvl>
+    <w:lvl w:ilvl="6">
+      <w:start w:val="1"/>
+      <w:numFmt w:val="bullet"/>
+      <w:lvlText w:val="■"/>
+      <w:lvlJc w:val="left"/>
+      <w:pPr>
+        <w:ind w:left="27033" w:hanging="753"/>
+      </w:pPr>
+      <w:rPr>
+        <w:rFonts w:ascii="Arial" w:hAnsi="Arial" w:cs="Arial" w:hint="default"/>
+        <w:smallCaps w:val="false"/>
+        <w:caps w:val="false"/>
+        <w:outline w:val="false"/>
+        <w:dstrike w:val="false"/>
+        <w:strike w:val="false"/>
+        <w:vertAlign w:val="baseline"/>
+        <w:position w:val="0"/>
+        <w:sz w:val="22"/>
+        <w:sz w:val="22"/>
+        <w:spacing w:val="0"/>
+        <w:i w:val="false"/>
+        <w:b w:val="false"/>
+        <w:kern w:val="0"/>
+        <w:szCs w:val="22"/>
+        <w:iCs w:val="false"/>
+        <w:bCs w:val="false"/>
+        <w:w w:val="100"/>
+        <w:emboss w:val="false"/>
+        <w:imprint w:val="false"/>
+        <w:rFonts w:cs="Arial"/>
+        <w:color w:val="000000"/>
+      </w:rPr>
+    </w:lvl>
+    <w:lvl w:ilvl="7">
+      <w:start w:val="1"/>
+      <w:numFmt w:val="bullet"/>
+      <w:lvlText w:val="■"/>
+      <w:lvlJc w:val="left"/>
+      <w:pPr>
+        <w:ind w:left="27033" w:hanging="753"/>
+      </w:pPr>
+      <w:rPr>
+        <w:rFonts w:ascii="Arial" w:hAnsi="Arial" w:cs="Arial" w:hint="default"/>
+        <w:smallCaps w:val="false"/>
+        <w:caps w:val="false"/>
+        <w:outline w:val="false"/>
+        <w:dstrike w:val="false"/>
+        <w:strike w:val="false"/>
+        <w:vertAlign w:val="baseline"/>
+        <w:position w:val="0"/>
+        <w:sz w:val="22"/>
+        <w:sz w:val="22"/>
+        <w:spacing w:val="0"/>
+        <w:i w:val="false"/>
+        <w:b w:val="false"/>
+        <w:kern w:val="0"/>
+        <w:szCs w:val="22"/>
+        <w:iCs w:val="false"/>
+        <w:bCs w:val="false"/>
+        <w:w w:val="100"/>
+        <w:emboss w:val="false"/>
+        <w:imprint w:val="false"/>
+        <w:rFonts w:cs="Arial"/>
+        <w:color w:val="000000"/>
+      </w:rPr>
+    </w:lvl>
+    <w:lvl w:ilvl="8">
+      <w:start w:val="1"/>
+      <w:numFmt w:val="bullet"/>
+      <w:lvlText w:val="■"/>
+      <w:lvlJc w:val="left"/>
+      <w:pPr>
+        <w:ind w:left="27033" w:hanging="753"/>
+      </w:pPr>
+      <w:rPr>
+        <w:rFonts w:ascii="Arial" w:hAnsi="Arial" w:cs="Arial" w:hint="default"/>
+        <w:smallCaps w:val="false"/>
+        <w:caps w:val="false"/>
+        <w:outline w:val="false"/>
+        <w:dstrike w:val="false"/>
+        <w:strike w:val="false"/>
+        <w:vertAlign w:val="baseline"/>
+        <w:position w:val="0"/>
+        <w:sz w:val="22"/>
+        <w:sz w:val="22"/>
+        <w:spacing w:val="0"/>
+        <w:i w:val="false"/>
+        <w:b w:val="false"/>
+        <w:kern w:val="0"/>
+        <w:szCs w:val="22"/>
+        <w:iCs w:val="false"/>
+        <w:bCs w:val="false"/>
+        <w:w w:val="100"/>
+        <w:emboss w:val="false"/>
+        <w:imprint w:val="false"/>
+        <w:rFonts w:cs="Arial"/>
+        <w:color w:val="000000"/>
+      </w:rPr>
+    </w:lvl>
+  </w:abstractNum>
+  <w:abstractNum w:abstractNumId="11">
+    <w:lvl w:ilvl="0">
+      <w:start w:val="1"/>
+      <w:numFmt w:val="bullet"/>
+      <w:lvlText w:val=""/>
+      <w:lvlJc w:val="left"/>
+      <w:pPr>
         <w:ind w:left="786" w:hanging="393"/>
       </w:pPr>
       <w:rPr>
@@ -4877,98 +4926,6 @@
         <w:rFonts w:cs="Arial"/>
         <w:color w:val="000000"/>
       </w:rPr>
-    </w:lvl>
-  </w:abstractNum>
-  <w:abstractNum w:abstractNumId="11">
-    <w:lvl w:ilvl="0">
-      <w:start w:val="1"/>
-      <w:numFmt w:val="none"/>
-      <w:suff w:val="nothing"/>
-      <w:lvlText w:val=""/>
-      <w:lvlJc w:val="left"/>
-      <w:pPr>
-        <w:ind w:left="0" w:hanging="0"/>
-      </w:pPr>
-    </w:lvl>
-    <w:lvl w:ilvl="1">
-      <w:start w:val="1"/>
-      <w:numFmt w:val="none"/>
-      <w:suff w:val="nothing"/>
-      <w:lvlText w:val=""/>
-      <w:lvlJc w:val="left"/>
-      <w:pPr>
-        <w:ind w:left="0" w:hanging="0"/>
-      </w:pPr>
-    </w:lvl>
-    <w:lvl w:ilvl="2">
-      <w:start w:val="1"/>
-      <w:numFmt w:val="none"/>
-      <w:suff w:val="nothing"/>
-      <w:lvlText w:val=""/>
-      <w:lvlJc w:val="left"/>
-      <w:pPr>
-        <w:ind w:left="0" w:hanging="0"/>
-      </w:pPr>
-    </w:lvl>
-    <w:lvl w:ilvl="3">
-      <w:start w:val="1"/>
-      <w:numFmt w:val="none"/>
-      <w:suff w:val="nothing"/>
-      <w:lvlText w:val=""/>
-      <w:lvlJc w:val="left"/>
-      <w:pPr>
-        <w:ind w:left="0" w:hanging="0"/>
-      </w:pPr>
-    </w:lvl>
-    <w:lvl w:ilvl="4">
-      <w:start w:val="1"/>
-      <w:numFmt w:val="none"/>
-      <w:suff w:val="nothing"/>
-      <w:lvlText w:val=""/>
-      <w:lvlJc w:val="left"/>
-      <w:pPr>
-        <w:ind w:left="0" w:hanging="0"/>
-      </w:pPr>
-    </w:lvl>
-    <w:lvl w:ilvl="5">
-      <w:start w:val="1"/>
-      <w:numFmt w:val="none"/>
-      <w:suff w:val="nothing"/>
-      <w:lvlText w:val=""/>
-      <w:lvlJc w:val="left"/>
-      <w:pPr>
-        <w:ind w:left="0" w:hanging="0"/>
-      </w:pPr>
-    </w:lvl>
-    <w:lvl w:ilvl="6">
-      <w:start w:val="1"/>
-      <w:numFmt w:val="none"/>
-      <w:suff w:val="nothing"/>
-      <w:lvlText w:val=""/>
-      <w:lvlJc w:val="left"/>
-      <w:pPr>
-        <w:ind w:left="0" w:hanging="0"/>
-      </w:pPr>
-    </w:lvl>
-    <w:lvl w:ilvl="7">
-      <w:start w:val="1"/>
-      <w:numFmt w:val="none"/>
-      <w:suff w:val="nothing"/>
-      <w:lvlText w:val=""/>
-      <w:lvlJc w:val="left"/>
-      <w:pPr>
-        <w:ind w:left="0" w:hanging="0"/>
-      </w:pPr>
-    </w:lvl>
-    <w:lvl w:ilvl="8">
-      <w:start w:val="1"/>
-      <w:numFmt w:val="none"/>
-      <w:suff w:val="nothing"/>
-      <w:lvlText w:val=""/>
-      <w:lvlJc w:val="left"/>
-      <w:pPr>
-        <w:ind w:left="0" w:hanging="0"/>
-      </w:pPr>
     </w:lvl>
   </w:abstractNum>
   <w:num w:numId="1">

</xml_diff>